<commit_message>
Thêm ràng buột toàn vẹn vào Báo cáo!
</commit_message>
<xml_diff>
--- a/report/BaoCaoCopy/Bao Cao.docx
+++ b/report/BaoCaoCopy/Bao Cao.docx
@@ -15,10 +15,10 @@
           <w:lang w:eastAsia="ja-JP"/>
         </w:rPr>
       </w:pPr>
-      <w:bookmarkStart w:id="0" w:name="_Toc359604782"/>
-      <w:bookmarkStart w:id="1" w:name="_Toc359613769"/>
-      <w:bookmarkStart w:id="2" w:name="OLE_LINK1"/>
-      <w:bookmarkStart w:id="3" w:name="OLE_LINK2"/>
+      <w:bookmarkStart w:id="0" w:name="OLE_LINK1"/>
+      <w:bookmarkStart w:id="1" w:name="OLE_LINK2"/>
+      <w:bookmarkStart w:id="2" w:name="_Toc359604782"/>
+      <w:bookmarkStart w:id="3" w:name="_Toc359613769"/>
       <w:r>
         <w:rPr>
           <w:rFonts w:ascii="Times New Roman" w:hAnsi="Times New Roman" w:cs="Times New Roman"/>
@@ -30,7 +30,7 @@
           <w:lang w:val="vi-VN" w:eastAsia="ja-JP"/>
         </w:rPr>
         <w:pict>
-          <v:group id="Group 2" o:spid="_x0000_s1100" href="F:\USB CUA QUYÊN\quyen\bai world\TAM" style="position:absolute;margin-left:-24.2pt;margin-top:-37.1pt;width:509.25pt;height:729.45pt;z-index:-251658240" coordorigin="1985,1418" coordsize="8820,14097" o:gfxdata="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" o:button="t">
+          <v:group id="Group 2" o:spid="_x0000_s1100" href="F:\USB CUA QUYÊN\quyen\bai world\TAM" style="position:absolute;margin-left:-24.2pt;margin-top:-37.1pt;width:509.25pt;height:729.45pt;z-index:-251659264" coordorigin="1985,1418" coordsize="8820,14097" o:gfxdata="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" o:button="t">
             <v:group id="Group 3" o:spid="_x0000_s1101" style="position:absolute;left:1985;top:1418;width:1905;height:1920" coordorigin="1985,1418" coordsize="1905,1920" o:gfxdata="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">
               <v:shapetype id="_x0000_t75" coordsize="21600,21600" o:spt="75" o:preferrelative="t" path="m@4@5l@4@11@9@11@9@5xe" filled="f" stroked="f">
                 <v:stroke joinstyle="miter"/>
@@ -280,7 +280,7 @@
                     <a:blip r:embed="rId13">
                       <a:extLst>
                         <a:ext uri="{28A0092B-C50C-407E-A947-70E740481C1C}">
-                          <a14:useLocalDpi xmlns:a14="http://schemas.microsoft.com/office/drawing/2010/main" xmlns:wps="http://schemas.microsoft.com/office/word/2010/wordprocessingShape" xmlns:wpi="http://schemas.microsoft.com/office/word/2010/wordprocessingInk" xmlns:wpg="http://schemas.microsoft.com/office/word/2010/wordprocessingGroup" xmlns:w14="http://schemas.microsoft.com/office/word/2010/wordml" xmlns:w="http://schemas.openxmlformats.org/wordprocessingml/2006/main" xmlns:w10="urn:schemas-microsoft-com:office:word" xmlns:wp14="http://schemas.microsoft.com/office/word/2010/wordprocessingDrawing" xmlns:v="urn:schemas-microsoft-com:vml" xmlns:o="urn:schemas-microsoft-com:office:office" xmlns:mc="http://schemas.openxmlformats.org/markup-compatibility/2006" xmlns:wpc="http://schemas.microsoft.com/office/word/2010/wordprocessingCanvas" xmlns="" val="0"/>
+                          <a14:useLocalDpi xmlns="" xmlns:wpc="http://schemas.microsoft.com/office/word/2010/wordprocessingCanvas" xmlns:mc="http://schemas.openxmlformats.org/markup-compatibility/2006" xmlns:o="urn:schemas-microsoft-com:office:office" xmlns:v="urn:schemas-microsoft-com:vml" xmlns:wp14="http://schemas.microsoft.com/office/word/2010/wordprocessingDrawing" xmlns:w10="urn:schemas-microsoft-com:office:word" xmlns:w="http://schemas.openxmlformats.org/wordprocessingml/2006/main" xmlns:w14="http://schemas.microsoft.com/office/word/2010/wordml" xmlns:wpg="http://schemas.microsoft.com/office/word/2010/wordprocessingGroup" xmlns:wpi="http://schemas.microsoft.com/office/word/2010/wordprocessingInk" xmlns:wps="http://schemas.microsoft.com/office/word/2010/wordprocessingShape" xmlns:a14="http://schemas.microsoft.com/office/drawing/2010/main" val="0"/>
                         </a:ext>
                       </a:extLst>
                     </a:blip>
@@ -350,7 +350,17 @@
           <w:sz w:val="32"/>
           <w:szCs w:val="32"/>
         </w:rPr>
-        <w:t xml:space="preserve"> PHÁT TRIỂN, VẬN HÀNH, BẢO TRÌ PHẦN MỀM</w:t>
+        <w:t xml:space="preserve"> </w:t>
+      </w:r>
+      <w:r>
+        <w:rPr>
+          <w:rFonts w:ascii="Times New Roman" w:hAnsi="Times New Roman" w:cs="Times New Roman"/>
+          <w:b/>
+          <w:bCs/>
+          <w:sz w:val="32"/>
+          <w:szCs w:val="32"/>
+        </w:rPr>
+        <w:t>PHÂN TÍCH THIẾT KẾ HỆ THỐNG</w:t>
       </w:r>
     </w:p>
     <w:p>
@@ -472,7 +482,7 @@
           <w:sz w:val="26"/>
           <w:szCs w:val="26"/>
         </w:rPr>
-        <w:t>Nguyễn Thị Thanh Trúc</w:t>
+        <w:t>Trần</w:t>
       </w:r>
       <w:r>
         <w:rPr>
@@ -482,7 +492,7 @@
           <w:sz w:val="26"/>
           <w:szCs w:val="26"/>
         </w:rPr>
-        <w:t xml:space="preserve"> </w:t>
+        <w:t xml:space="preserve"> Anh Dũng</w:t>
       </w:r>
     </w:p>
     <w:p>
@@ -850,22 +860,22 @@
           </v:shape>
         </w:pict>
       </w:r>
+      <w:bookmarkEnd w:id="0"/>
+      <w:bookmarkEnd w:id="1"/>
+    </w:p>
+    <w:p>
+      <w:pPr>
+        <w:pStyle w:val="Heading1"/>
+      </w:pPr>
+      <w:r>
+        <w:lastRenderedPageBreak/>
+        <w:t>MỞ ĐẦU</w:t>
+      </w:r>
       <w:bookmarkEnd w:id="2"/>
       <w:bookmarkEnd w:id="3"/>
     </w:p>
     <w:p>
       <w:pPr>
-        <w:pStyle w:val="Heading1"/>
-      </w:pPr>
-      <w:r>
-        <w:lastRenderedPageBreak/>
-        <w:t>MỞ ĐẦU</w:t>
-      </w:r>
-      <w:bookmarkEnd w:id="0"/>
-      <w:bookmarkEnd w:id="1"/>
-    </w:p>
-    <w:p>
-      <w:pPr>
         <w:rPr>
           <w:rFonts w:ascii="Times New Roman" w:hAnsi="Times New Roman" w:cs="Times New Roman"/>
           <w:sz w:val="26"/>
@@ -1014,7 +1024,7 @@
           <w:sz w:val="26"/>
           <w:szCs w:val="26"/>
         </w:rPr>
-        <w:t xml:space="preserve">Xin gửi lời cảm ơn chân thành đến cô Nguyễn Thị Thanh Trúc. </w:t>
+        <w:t xml:space="preserve">Xin gửi lời cảm ơn chân thành đến </w:t>
       </w:r>
       <w:r>
         <w:rPr>
@@ -1022,7 +1032,39 @@
           <w:sz w:val="26"/>
           <w:szCs w:val="26"/>
         </w:rPr>
-        <w:t>Trong thời gian qua cô đã cung cấp cho chúng em những kiến thức về lĩnh vực chuyên ngành và hướng dẫn để chúng em có thể hoàn thành phần mềm quản lý này một cách tốt nhất. Tuy nhiên, do sự hiểu biết của chúng em về lĩnh vực này còn hạn chế nên bài báo cáo có thể còn nhiều thiếu sót, kín</w:t>
+        <w:t>thầy Trần Anh Dũng</w:t>
+      </w:r>
+      <w:r>
+        <w:rPr>
+          <w:rFonts w:ascii="Times New Roman" w:hAnsi="Times New Roman"/>
+          <w:sz w:val="26"/>
+          <w:szCs w:val="26"/>
+        </w:rPr>
+        <w:t xml:space="preserve">. </w:t>
+      </w:r>
+      <w:r>
+        <w:rPr>
+          <w:rFonts w:ascii="Times New Roman" w:hAnsi="Times New Roman"/>
+          <w:sz w:val="26"/>
+          <w:szCs w:val="26"/>
+        </w:rPr>
+        <w:t>Trong thờ</w:t>
+      </w:r>
+      <w:r>
+        <w:rPr>
+          <w:rFonts w:ascii="Times New Roman" w:hAnsi="Times New Roman"/>
+          <w:sz w:val="26"/>
+          <w:szCs w:val="26"/>
+        </w:rPr>
+        <w:t>i gian qua thầy</w:t>
+      </w:r>
+      <w:r>
+        <w:rPr>
+          <w:rFonts w:ascii="Times New Roman" w:hAnsi="Times New Roman"/>
+          <w:sz w:val="26"/>
+          <w:szCs w:val="26"/>
+        </w:rPr>
+        <w:t xml:space="preserve"> đã cung cấp cho chúng em những kiến thức về lĩnh vực chuyên ngành và hướng dẫn để chúng em có thể hoàn thành phần mềm quản lý này một cách tốt nhất. Tuy nhiên, do sự hiểu biết của chúng em về lĩnh vực này còn hạn chế nên bài báo cáo có thể còn nhiều thiếu sót, kín</w:t>
       </w:r>
       <w:r>
         <w:rPr>
@@ -1483,7 +1525,7 @@
           <w:rFonts w:ascii="Times New Roman" w:hAnsi="Times New Roman" w:cs="Times New Roman"/>
           <w:b/>
         </w:rPr>
-        <w:t>Nguyễn Thị Thanh Trúc</w:t>
+        <w:t>Trần Anh Dũng</w:t>
       </w:r>
       <w:r>
         <w:rPr>
@@ -5817,6 +5859,14 @@
           <w:szCs w:val="26"/>
         </w:rPr>
       </w:pPr>
+      <w:r>
+        <w:rPr>
+          <w:rFonts w:ascii="Times New Roman" w:hAnsi="Times New Roman"/>
+          <w:sz w:val="26"/>
+          <w:szCs w:val="26"/>
+        </w:rPr>
+        <w:t xml:space="preserve">Mỗi căn phòng, tùy theo kiểu, vị trí và những tiện nghi bố trí bên trong mà có một giá biểu riêng. Khi khách đến thuê, nhân viên tiếp tân phải ghi nhận phiếu đến. Mỗi phiếu đến chỉ lập cho một người khách, thường là người chịu trách nhiệm thanh toán sau này. Trên phiếu đến cần phải ghi rõ khách nào được bố trí ở phòng nào, vào khoảng thời gian nào (ngày nào) để thuận tiện trong việc khai báo tạm trú, tạm vắng khi nhà chức trách đến kiểm tra. Nhân viên tiếp nhận cho biết giá phòng của từng người hoặc cả nhóm (nếu nhóm đi chung, mướn nhiều phòng và trả tiền chung). </w:t>
+      </w:r>
     </w:p>
     <w:p>
       <w:pPr>
@@ -5835,7 +5885,7 @@
           <w:sz w:val="26"/>
           <w:szCs w:val="26"/>
         </w:rPr>
-        <w:t xml:space="preserve">Mỗi căn phòng, tùy theo kiểu, vị trí và những tiện nghi bố trí bên trong mà có một giá biểu riêng. Khi khách đến thuê, nhân viên tiếp tân phải ghi nhận phiếu đến. Mỗi phiếu đến chỉ lập cho một người khách, thường là người chịu trách nhiệm thanh toán sau này. Trên phiếu đến cần phải ghi rõ khách nào được bố trí ở phòng nào, vào khoảng thời gian nào (ngày nào) để thuận tiện trong việc khai báo tạm trú, tạm vắng khi nhà chức trách đến kiểm tra. Nhân viên tiếp nhận cho biết giá phòng của từng người hoặc cả nhóm (nếu nhóm đi chung, mướn nhiều phòng và trả tiền chung). </w:t>
+        <w:t xml:space="preserve">Nếu khách có yêu cầu dịch vụ (giặt ủi, gọi điện thoại, karaoke,…), nhân viên tiếp tân phải lập một bảng kê. Mỗi bảng kê có một số thứ tự và lập cho một khách, ghi tất cả những dịch vụ mà khách yêu cầu trong suốt quá trình lưu trú tại khách sạn. Trong đó phải ghi chi tiết khách yêu cầu dịch vụ gì vào thời điểm nào, chi phí tương ứng là bao nhiêu. Bảng kê chi phí này nhân viên tiếp tân giữ lại và sẽ yêu cầu khách thanh toán khi rời khỏi khách sạn sau đợt nghỉ. </w:t>
       </w:r>
     </w:p>
     <w:p>
@@ -5849,6 +5899,14 @@
           <w:szCs w:val="26"/>
         </w:rPr>
       </w:pPr>
+      <w:r>
+        <w:rPr>
+          <w:rFonts w:ascii="Times New Roman" w:hAnsi="Times New Roman"/>
+          <w:sz w:val="26"/>
+          <w:szCs w:val="26"/>
+        </w:rPr>
+        <w:t xml:space="preserve">Nếu khách có yêu cầu đặt tiệc tùng, nhân viên tiếp tân phải lập một hóa đơn. Trên hóa đơn ghi nhận những món mà khách yêu cầu. Qua hóa đơn đó thể hiện các yêu cầu của khách (số lượng, thẩm mỹ, cách và thời gian bày trí,…) và từ đó nhân viên tiếp tân thỏa thuận với khách đơn giá tương ứng cho từng món. Một bản sao hóa đơn được giao cho nhà hàng để bộ phận phục vụ chuẩn bị. Mỗi hóa đơn có một số thứ tự và ghi cho chỉ một khách hàng. </w:t>
+      </w:r>
     </w:p>
     <w:p>
       <w:pPr>
@@ -5867,7 +5925,7 @@
           <w:sz w:val="26"/>
           <w:szCs w:val="26"/>
         </w:rPr>
-        <w:t xml:space="preserve">Nếu khách có yêu cầu dịch vụ (giặt ủi, gọi điện thoại, karaoke,…), nhân viên tiếp tân phải lập một bảng kê. Mỗi bảng kê có một số thứ tự và lập cho một khách, ghi tất cả những dịch vụ mà khách yêu cầu trong suốt quá trình lưu trú tại khách sạn. Trong đó phải ghi chi tiết khách yêu cầu dịch vụ gì vào thời điểm nào, chi phí tương ứng là bao nhiêu. Bảng kê chi phí này nhân viên tiếp tân giữ lại và sẽ yêu cầu khách thanh toán khi rời khỏi khách sạn sau đợt nghỉ. </w:t>
+        <w:t>Khách hàng có thể thanh toán hóa đơn ngay hoặc bộ phận tiếp tân giữ lại yêu cầu khách trả sau này.</w:t>
       </w:r>
     </w:p>
     <w:p>
@@ -5881,6 +5939,14 @@
           <w:szCs w:val="26"/>
         </w:rPr>
       </w:pPr>
+      <w:r>
+        <w:rPr>
+          <w:rFonts w:ascii="Times New Roman" w:hAnsi="Times New Roman"/>
+          <w:sz w:val="26"/>
+          <w:szCs w:val="26"/>
+        </w:rPr>
+        <w:t>Cuối ca làm việc nhân viên tiếp tân phải bàn giao hồ sơ cho nhân viên làm việc ca kế những hồ sơ, trao đổi những công việc còn tồn đọng cần phải giải quyết, nộp hết những số tiền mà khách đã thanh toán cho thủ quỹ.</w:t>
+      </w:r>
     </w:p>
     <w:p>
       <w:pPr>
@@ -5889,6 +5955,8 @@
         <w:jc w:val="both"/>
         <w:rPr>
           <w:rFonts w:ascii="Times New Roman" w:hAnsi="Times New Roman"/>
+          <w:b/>
+          <w:i/>
           <w:sz w:val="26"/>
           <w:szCs w:val="26"/>
         </w:rPr>
@@ -5896,10 +5964,12 @@
       <w:r>
         <w:rPr>
           <w:rFonts w:ascii="Times New Roman" w:hAnsi="Times New Roman"/>
-          <w:sz w:val="26"/>
-          <w:szCs w:val="26"/>
-        </w:rPr>
-        <w:t xml:space="preserve">Nếu khách có yêu cầu đặt tiệc tùng, nhân viên tiếp tân phải lập một hóa đơn. Trên hóa đơn ghi nhận những món mà khách yêu cầu. Qua hóa đơn đó thể hiện các yêu cầu của khách (số lượng, thẩm mỹ, cách và thời gian bày trí,…) và từ đó nhân viên tiếp tân thỏa thuận với khách đơn giá tương ứng cho từng món. Một bản sao hóa đơn được giao cho nhà hàng để bộ phận phục vụ chuẩn bị. Mỗi hóa đơn có một số thứ tự và ghi cho chỉ một khách hàng. </w:t>
+          <w:b/>
+          <w:i/>
+          <w:sz w:val="26"/>
+          <w:szCs w:val="26"/>
+        </w:rPr>
+        <w:t xml:space="preserve">Khi khách đi: </w:t>
       </w:r>
     </w:p>
     <w:p>
@@ -5919,83 +5989,7 @@
           <w:sz w:val="26"/>
           <w:szCs w:val="26"/>
         </w:rPr>
-        <w:t>Khách hàng có thể thanh toán hóa đơn ngay hoặc bộ phận tiếp tân giữ lại yêu cầu khách trả sau này.</w:t>
-      </w:r>
-    </w:p>
-    <w:p>
-      <w:pPr>
-        <w:spacing w:line="360" w:lineRule="auto"/>
-        <w:ind w:left="720"/>
-        <w:jc w:val="both"/>
-        <w:rPr>
-          <w:rFonts w:ascii="Times New Roman" w:hAnsi="Times New Roman"/>
-          <w:sz w:val="26"/>
-          <w:szCs w:val="26"/>
-        </w:rPr>
-      </w:pPr>
-    </w:p>
-    <w:p>
-      <w:pPr>
-        <w:spacing w:line="360" w:lineRule="auto"/>
-        <w:ind w:left="720"/>
-        <w:jc w:val="both"/>
-        <w:rPr>
-          <w:rFonts w:ascii="Times New Roman" w:hAnsi="Times New Roman"/>
-          <w:sz w:val="26"/>
-          <w:szCs w:val="26"/>
-        </w:rPr>
-      </w:pPr>
-      <w:r>
-        <w:rPr>
-          <w:rFonts w:ascii="Times New Roman" w:hAnsi="Times New Roman"/>
-          <w:sz w:val="26"/>
-          <w:szCs w:val="26"/>
-        </w:rPr>
         <w:lastRenderedPageBreak/>
-        <w:t>Cuối ca làm việc nhân viên tiếp tân phải bàn giao hồ sơ cho nhân viên làm việc ca kế những hồ sơ, trao đổi những công việc còn tồn đọng cần phải giải quyết, nộp hết những số tiền mà khách đã thanh toán cho thủ quỹ.</w:t>
-      </w:r>
-    </w:p>
-    <w:p>
-      <w:pPr>
-        <w:spacing w:line="360" w:lineRule="auto"/>
-        <w:ind w:left="720"/>
-        <w:jc w:val="both"/>
-        <w:rPr>
-          <w:rFonts w:ascii="Times New Roman" w:hAnsi="Times New Roman"/>
-          <w:b/>
-          <w:i/>
-          <w:sz w:val="26"/>
-          <w:szCs w:val="26"/>
-        </w:rPr>
-      </w:pPr>
-      <w:r>
-        <w:rPr>
-          <w:rFonts w:ascii="Times New Roman" w:hAnsi="Times New Roman"/>
-          <w:b/>
-          <w:i/>
-          <w:sz w:val="26"/>
-          <w:szCs w:val="26"/>
-        </w:rPr>
-        <w:t xml:space="preserve">Khi khách đi: </w:t>
-      </w:r>
-    </w:p>
-    <w:p>
-      <w:pPr>
-        <w:spacing w:line="360" w:lineRule="auto"/>
-        <w:ind w:left="720"/>
-        <w:jc w:val="both"/>
-        <w:rPr>
-          <w:rFonts w:ascii="Times New Roman" w:hAnsi="Times New Roman"/>
-          <w:sz w:val="26"/>
-          <w:szCs w:val="26"/>
-        </w:rPr>
-      </w:pPr>
-      <w:r>
-        <w:rPr>
-          <w:rFonts w:ascii="Times New Roman" w:hAnsi="Times New Roman"/>
-          <w:sz w:val="26"/>
-          <w:szCs w:val="26"/>
-        </w:rPr>
         <w:t>Mọi thủ tục cũng diễn ra ở Phòng tiếp tân. Lúc đó, phiếu đến, bảng kê dịch vụ và hoá đơn tiệc tùng chưa thanh toán là cơ sở yêu cầu khách phải trả. Bộ phận phục vụ kiểm tra các phòng mà khách đã ở xem có hư hao gì không và xác nhận vào phiếu đến. Nếu khách làm hư hại đồ đạc trong phòng thì khách phải đền bù hoặc trả thêm tiền để khách sạn sắm sửa lại. Khi khách trả tiền một phiếu thu được lập. Mỗi phiếu thu có một số thứ tự, thu tiền của chỉ một khách hàng, ngày thu, lý do (thu của phiếu đến, bảng kê và các hoá đơn nào) với số tiền thu là bao nhiêu. Nhân viên tiếp tân lập hóa đơn chịu trách nhiệm nhận tiền khách hàng, ký xác nhận vào phiếu thu, và lập thành hai liên một liên giữ lại, còn một liên giao khách hàng.</w:t>
       </w:r>
     </w:p>
@@ -7581,7 +7575,6 @@
       <w:bookmarkStart w:id="20" w:name="_Toc359604790"/>
       <w:bookmarkStart w:id="21" w:name="_Toc359613777"/>
       <w:r>
-        <w:lastRenderedPageBreak/>
         <w:t>Các yêu cầu nghiệp vụ</w:t>
       </w:r>
       <w:bookmarkEnd w:id="20"/>
@@ -7877,6 +7870,7 @@
                 <w:sz w:val="26"/>
                 <w:szCs w:val="26"/>
               </w:rPr>
+              <w:lastRenderedPageBreak/>
               <w:t>2</w:t>
             </w:r>
           </w:p>
@@ -9958,7 +9952,17 @@
                 <w:sz w:val="26"/>
                 <w:szCs w:val="26"/>
               </w:rPr>
-              <w:t>khách chưa tới nhận phòng thì hủy đặt chỗ</w:t>
+              <w:t xml:space="preserve">khách chưa tới nhận phòng thì hủy đặt </w:t>
+            </w:r>
+            <w:r>
+              <w:rPr>
+                <w:rFonts w:ascii="Times New Roman" w:hAnsi="Times New Roman"/>
+                <w:b/>
+                <w:sz w:val="26"/>
+                <w:szCs w:val="26"/>
+              </w:rPr>
+              <w:lastRenderedPageBreak/>
+              <w:t>chỗ</w:t>
             </w:r>
             <w:r>
               <w:rPr>
@@ -9979,6 +9983,7 @@
       </w:pPr>
       <w:bookmarkStart w:id="25" w:name="_Toc359056718"/>
       <w:r>
+        <w:lastRenderedPageBreak/>
         <w:t>Tra cứu phòng</w:t>
       </w:r>
       <w:bookmarkEnd w:id="25"/>
@@ -11594,7 +11599,6 @@
                 <w:sz w:val="26"/>
                 <w:szCs w:val="26"/>
               </w:rPr>
-              <w:lastRenderedPageBreak/>
               <w:t>QĐ3: Mỗi phòng có tối đa 3 khách.</w:t>
             </w:r>
             <w:r>
@@ -11634,6 +11638,7 @@
                 <w:sz w:val="26"/>
                 <w:szCs w:val="26"/>
               </w:rPr>
+              <w:lastRenderedPageBreak/>
               <w:t>Nếu khách thuê theo ngày thì giá mỗi giờ được tính bằng 70% giá sàn.</w:t>
             </w:r>
           </w:p>
@@ -11646,6 +11651,7 @@
       </w:pPr>
       <w:bookmarkStart w:id="27" w:name="_Toc359056720"/>
       <w:r>
+        <w:lastRenderedPageBreak/>
         <w:t>Lập phiếu yêu cầu dịch vụ</w:t>
       </w:r>
       <w:bookmarkEnd w:id="27"/>
@@ -13247,7 +13253,6 @@
       </w:pPr>
       <w:bookmarkStart w:id="29" w:name="_Toc359056722"/>
       <w:r>
-        <w:lastRenderedPageBreak/>
         <w:t>Tra cứu khách hàng</w:t>
       </w:r>
       <w:bookmarkEnd w:id="29"/>
@@ -13329,6 +13334,7 @@
                 <w:sz w:val="26"/>
                 <w:szCs w:val="26"/>
               </w:rPr>
+              <w:lastRenderedPageBreak/>
               <w:t>BM6</w:t>
             </w:r>
             <w:r>
@@ -15108,7 +15114,6 @@
       </w:pPr>
       <w:bookmarkStart w:id="31" w:name="_Toc359056724"/>
       <w:r>
-        <w:lastRenderedPageBreak/>
         <w:t>Lập danh mục phòng</w:t>
       </w:r>
       <w:bookmarkEnd w:id="31"/>
@@ -15197,6 +15202,7 @@
                 <w:sz w:val="26"/>
                 <w:szCs w:val="26"/>
               </w:rPr>
+              <w:lastRenderedPageBreak/>
               <w:t>BM1:</w:t>
             </w:r>
           </w:p>
@@ -16421,7 +16427,6 @@
       </w:pPr>
       <w:bookmarkStart w:id="36" w:name="_Toc359056727"/>
       <w:r>
-        <w:lastRenderedPageBreak/>
         <w:t>Phân quyền</w:t>
       </w:r>
       <w:bookmarkEnd w:id="36"/>
@@ -16507,6 +16512,7 @@
                 <w:sz w:val="26"/>
                 <w:szCs w:val="26"/>
               </w:rPr>
+              <w:lastRenderedPageBreak/>
               <w:t xml:space="preserve">QĐ8: </w:t>
             </w:r>
             <w:r>
@@ -16856,10 +16862,10 @@
       </w:pPr>
       <w:r>
         <w:object w:dxaOrig="20854" w:dyaOrig="8918">
-          <v:shape id="_x0000_i1025" type="#_x0000_t75" style="width:476.45pt;height:204.1pt" o:ole="">
+          <v:shape id="_x0000_i1025" type="#_x0000_t75" style="width:476.25pt;height:204pt" o:ole="">
             <v:imagedata r:id="rId14" o:title=""/>
           </v:shape>
-          <o:OLEObject Type="Embed" ProgID="Visio.Drawing.11" ShapeID="_x0000_i1025" DrawAspect="Content" ObjectID="_1433356562" r:id="rId15"/>
+          <o:OLEObject Type="Embed" ProgID="Visio.Drawing.11" ShapeID="_x0000_i1025" DrawAspect="Content" ObjectID="_1434098234" r:id="rId15"/>
         </w:object>
       </w:r>
     </w:p>
@@ -16959,10 +16965,10 @@
       </w:pPr>
       <w:r>
         <w:object w:dxaOrig="20854" w:dyaOrig="8918">
-          <v:shape id="_x0000_i1026" type="#_x0000_t75" style="width:485.85pt;height:208.5pt" o:ole="">
+          <v:shape id="_x0000_i1026" type="#_x0000_t75" style="width:486pt;height:208.5pt" o:ole="">
             <v:imagedata r:id="rId14" o:title=""/>
           </v:shape>
-          <o:OLEObject Type="Embed" ProgID="Visio.Drawing.11" ShapeID="_x0000_i1026" DrawAspect="Content" ObjectID="_1433356563" r:id="rId19"/>
+          <o:OLEObject Type="Embed" ProgID="Visio.Drawing.11" ShapeID="_x0000_i1026" DrawAspect="Content" ObjectID="_1434098235" r:id="rId19"/>
         </w:object>
       </w:r>
     </w:p>
@@ -18473,6 +18479,3393 @@
     </w:p>
     <w:p>
       <w:pPr>
+        <w:pStyle w:val="Heading3"/>
+        <w:numPr>
+          <w:ilvl w:val="1"/>
+          <w:numId w:val="13"/>
+        </w:numPr>
+      </w:pPr>
+      <w:r>
+        <w:t>Ràng buột toàn vẹn</w:t>
+      </w:r>
+    </w:p>
+    <w:p>
+      <w:pPr>
+        <w:pStyle w:val="ListParagraph"/>
+        <w:numPr>
+          <w:ilvl w:val="0"/>
+          <w:numId w:val="22"/>
+        </w:numPr>
+        <w:spacing w:after="0" w:line="360" w:lineRule="auto"/>
+        <w:rPr>
+          <w:rFonts w:ascii="Times New Roman" w:hAnsi="Times New Roman"/>
+          <w:b/>
+          <w:sz w:val="26"/>
+          <w:szCs w:val="26"/>
+        </w:rPr>
+      </w:pPr>
+      <w:r>
+        <w:rPr>
+          <w:rFonts w:ascii="Times New Roman" w:hAnsi="Times New Roman"/>
+          <w:b/>
+          <w:sz w:val="26"/>
+          <w:szCs w:val="26"/>
+        </w:rPr>
+        <w:t>Ràng buộc toàn vẹn về miền giá trị thuộc tính</w:t>
+      </w:r>
+    </w:p>
+    <w:p>
+      <w:pPr>
+        <w:pStyle w:val="a"/>
+        <w:numPr>
+          <w:ilvl w:val="0"/>
+          <w:numId w:val="21"/>
+        </w:numPr>
+        <w:ind w:left="360"/>
+        <w:rPr>
+          <w:b w:val="0"/>
+          <w:i w:val="0"/>
+        </w:rPr>
+      </w:pPr>
+      <w:r>
+        <w:rPr>
+          <w:i w:val="0"/>
+        </w:rPr>
+        <w:t>RBTV1</w:t>
+      </w:r>
+      <w:r>
+        <w:rPr>
+          <w:b w:val="0"/>
+          <w:i w:val="0"/>
+        </w:rPr>
+        <w:t xml:space="preserve">: </w:t>
+      </w:r>
+      <w:r>
+        <w:rPr>
+          <w:b w:val="0"/>
+          <w:i w:val="0"/>
+        </w:rPr>
+        <w:tab/>
+      </w:r>
+      <w:r>
+        <w:rPr>
+          <w:b w:val="0"/>
+          <w:i w:val="0"/>
+        </w:rPr>
+        <w:t>Đơn giá trong phiếu đến phải lớn hơn 0</w:t>
+      </w:r>
+    </w:p>
+    <w:p>
+      <w:pPr>
+        <w:pStyle w:val="a"/>
+        <w:numPr>
+          <w:ilvl w:val="1"/>
+          <w:numId w:val="20"/>
+        </w:numPr>
+        <w:ind w:left="720"/>
+        <w:rPr>
+          <w:b w:val="0"/>
+          <w:i w:val="0"/>
+        </w:rPr>
+      </w:pPr>
+      <w:r>
+        <w:rPr>
+          <w:b w:val="0"/>
+          <w:i w:val="0"/>
+        </w:rPr>
+        <w:t xml:space="preserve">Bối </w:t>
+      </w:r>
+      <w:r>
+        <w:rPr>
+          <w:b w:val="0"/>
+          <w:i w:val="0"/>
+        </w:rPr>
+        <w:t>cảnh : PHIEUDEN</w:t>
+      </w:r>
+    </w:p>
+    <w:p>
+      <w:pPr>
+        <w:pStyle w:val="a"/>
+        <w:numPr>
+          <w:ilvl w:val="1"/>
+          <w:numId w:val="20"/>
+        </w:numPr>
+        <w:ind w:left="720"/>
+        <w:rPr>
+          <w:b w:val="0"/>
+          <w:i w:val="0"/>
+        </w:rPr>
+      </w:pPr>
+      <w:r>
+        <w:rPr>
+          <w:b w:val="0"/>
+          <w:i w:val="0"/>
+        </w:rPr>
+        <w:t xml:space="preserve">Mô tả </w:t>
+      </w:r>
+      <w:r>
+        <w:rPr>
+          <w:b w:val="0"/>
+          <w:i w:val="0"/>
+        </w:rPr>
+        <w:sym w:font="Symbol" w:char="F022"/>
+      </w:r>
+      <w:r>
+        <w:rPr>
+          <w:b w:val="0"/>
+          <w:i w:val="0"/>
+        </w:rPr>
+        <w:t xml:space="preserve"> s </w:t>
+      </w:r>
+      <w:r>
+        <w:rPr>
+          <w:b w:val="0"/>
+          <w:i w:val="0"/>
+        </w:rPr>
+        <w:sym w:font="Symbol" w:char="F0CE"/>
+      </w:r>
+      <w:r>
+        <w:rPr>
+          <w:b w:val="0"/>
+          <w:i w:val="0"/>
+        </w:rPr>
+        <w:t xml:space="preserve"> </w:t>
+      </w:r>
+      <w:r>
+        <w:rPr>
+          <w:b w:val="0"/>
+          <w:i w:val="0"/>
+        </w:rPr>
+        <w:t>PHIEUDEN, s[DonG</w:t>
+      </w:r>
+      <w:r>
+        <w:rPr>
+          <w:b w:val="0"/>
+          <w:i w:val="0"/>
+        </w:rPr>
+        <w:t>ia] &gt; 0</w:t>
+      </w:r>
+    </w:p>
+    <w:p>
+      <w:pPr>
+        <w:pStyle w:val="a"/>
+        <w:numPr>
+          <w:ilvl w:val="1"/>
+          <w:numId w:val="20"/>
+        </w:numPr>
+        <w:ind w:left="720"/>
+        <w:rPr>
+          <w:b w:val="0"/>
+          <w:i w:val="0"/>
+        </w:rPr>
+      </w:pPr>
+      <w:r>
+        <w:rPr>
+          <w:b w:val="0"/>
+          <w:i w:val="0"/>
+        </w:rPr>
+        <w:t>Bảng tầm ảnh hưởng :</w:t>
+      </w:r>
+    </w:p>
+    <w:tbl>
+      <w:tblPr>
+        <w:tblStyle w:val="TableGrid"/>
+        <w:tblW w:w="0" w:type="auto"/>
+        <w:jc w:val="right"/>
+        <w:tblLook w:val="04A0"/>
+      </w:tblPr>
+      <w:tblGrid>
+        <w:gridCol w:w="2289"/>
+        <w:gridCol w:w="2078"/>
+        <w:gridCol w:w="2053"/>
+        <w:gridCol w:w="1943"/>
+      </w:tblGrid>
+      <w:tr>
+        <w:trPr>
+          <w:jc w:val="right"/>
+        </w:trPr>
+        <w:tc>
+          <w:tcPr>
+            <w:tcW w:w="2289" w:type="dxa"/>
+            <w:vAlign w:val="center"/>
+          </w:tcPr>
+          <w:p>
+            <w:pPr>
+              <w:pStyle w:val="a"/>
+              <w:numPr>
+                <w:ilvl w:val="0"/>
+                <w:numId w:val="0"/>
+              </w:numPr>
+              <w:jc w:val="center"/>
+              <w:rPr>
+                <w:i w:val="0"/>
+              </w:rPr>
+            </w:pPr>
+            <w:r>
+              <w:rPr>
+                <w:i w:val="0"/>
+              </w:rPr>
+              <w:t>RBTV1</w:t>
+            </w:r>
+          </w:p>
+        </w:tc>
+        <w:tc>
+          <w:tcPr>
+            <w:tcW w:w="2078" w:type="dxa"/>
+            <w:vAlign w:val="center"/>
+          </w:tcPr>
+          <w:p>
+            <w:pPr>
+              <w:pStyle w:val="a"/>
+              <w:numPr>
+                <w:ilvl w:val="0"/>
+                <w:numId w:val="0"/>
+              </w:numPr>
+              <w:jc w:val="center"/>
+              <w:rPr>
+                <w:b w:val="0"/>
+                <w:i w:val="0"/>
+              </w:rPr>
+            </w:pPr>
+            <w:r>
+              <w:rPr>
+                <w:b w:val="0"/>
+                <w:i w:val="0"/>
+              </w:rPr>
+              <w:t>Thêm</w:t>
+            </w:r>
+          </w:p>
+        </w:tc>
+        <w:tc>
+          <w:tcPr>
+            <w:tcW w:w="2053" w:type="dxa"/>
+            <w:vAlign w:val="center"/>
+          </w:tcPr>
+          <w:p>
+            <w:pPr>
+              <w:pStyle w:val="a"/>
+              <w:numPr>
+                <w:ilvl w:val="0"/>
+                <w:numId w:val="0"/>
+              </w:numPr>
+              <w:jc w:val="center"/>
+              <w:rPr>
+                <w:b w:val="0"/>
+                <w:i w:val="0"/>
+              </w:rPr>
+            </w:pPr>
+            <w:r>
+              <w:rPr>
+                <w:b w:val="0"/>
+                <w:i w:val="0"/>
+              </w:rPr>
+              <w:t>Xóa</w:t>
+            </w:r>
+          </w:p>
+        </w:tc>
+        <w:tc>
+          <w:tcPr>
+            <w:tcW w:w="1943" w:type="dxa"/>
+            <w:vAlign w:val="center"/>
+          </w:tcPr>
+          <w:p>
+            <w:pPr>
+              <w:pStyle w:val="a"/>
+              <w:numPr>
+                <w:ilvl w:val="0"/>
+                <w:numId w:val="0"/>
+              </w:numPr>
+              <w:jc w:val="center"/>
+              <w:rPr>
+                <w:b w:val="0"/>
+                <w:i w:val="0"/>
+              </w:rPr>
+            </w:pPr>
+            <w:r>
+              <w:rPr>
+                <w:b w:val="0"/>
+                <w:i w:val="0"/>
+              </w:rPr>
+              <w:t>Sửa</w:t>
+            </w:r>
+          </w:p>
+        </w:tc>
+      </w:tr>
+      <w:tr>
+        <w:trPr>
+          <w:jc w:val="right"/>
+        </w:trPr>
+        <w:tc>
+          <w:tcPr>
+            <w:tcW w:w="2289" w:type="dxa"/>
+            <w:vAlign w:val="center"/>
+          </w:tcPr>
+          <w:p>
+            <w:pPr>
+              <w:pStyle w:val="a"/>
+              <w:numPr>
+                <w:ilvl w:val="0"/>
+                <w:numId w:val="0"/>
+              </w:numPr>
+              <w:jc w:val="center"/>
+              <w:rPr>
+                <w:b w:val="0"/>
+                <w:i w:val="0"/>
+              </w:rPr>
+            </w:pPr>
+            <w:r>
+              <w:rPr>
+                <w:b w:val="0"/>
+                <w:i w:val="0"/>
+              </w:rPr>
+              <w:t>PHIEUDEN</w:t>
+            </w:r>
+          </w:p>
+        </w:tc>
+        <w:tc>
+          <w:tcPr>
+            <w:tcW w:w="2078" w:type="dxa"/>
+            <w:vAlign w:val="center"/>
+          </w:tcPr>
+          <w:p>
+            <w:pPr>
+              <w:pStyle w:val="a"/>
+              <w:numPr>
+                <w:ilvl w:val="0"/>
+                <w:numId w:val="0"/>
+              </w:numPr>
+              <w:jc w:val="center"/>
+              <w:rPr>
+                <w:b w:val="0"/>
+                <w:i w:val="0"/>
+              </w:rPr>
+            </w:pPr>
+            <w:r>
+              <w:rPr>
+                <w:b w:val="0"/>
+                <w:i w:val="0"/>
+              </w:rPr>
+              <w:t>+ (</w:t>
+            </w:r>
+            <w:r>
+              <w:rPr>
+                <w:b w:val="0"/>
+                <w:i w:val="0"/>
+              </w:rPr>
+              <w:t>DonGia</w:t>
+            </w:r>
+            <w:r>
+              <w:rPr>
+                <w:b w:val="0"/>
+                <w:i w:val="0"/>
+              </w:rPr>
+              <w:t>)</w:t>
+            </w:r>
+          </w:p>
+        </w:tc>
+        <w:tc>
+          <w:tcPr>
+            <w:tcW w:w="2053" w:type="dxa"/>
+            <w:vAlign w:val="center"/>
+          </w:tcPr>
+          <w:p>
+            <w:pPr>
+              <w:pStyle w:val="a"/>
+              <w:numPr>
+                <w:ilvl w:val="0"/>
+                <w:numId w:val="0"/>
+              </w:numPr>
+              <w:jc w:val="center"/>
+              <w:rPr>
+                <w:b w:val="0"/>
+                <w:i w:val="0"/>
+              </w:rPr>
+            </w:pPr>
+            <w:r>
+              <w:rPr>
+                <w:b w:val="0"/>
+                <w:i w:val="0"/>
+              </w:rPr>
+              <w:t>-</w:t>
+            </w:r>
+          </w:p>
+        </w:tc>
+        <w:tc>
+          <w:tcPr>
+            <w:tcW w:w="1943" w:type="dxa"/>
+            <w:vAlign w:val="center"/>
+          </w:tcPr>
+          <w:p>
+            <w:pPr>
+              <w:pStyle w:val="a"/>
+              <w:numPr>
+                <w:ilvl w:val="0"/>
+                <w:numId w:val="0"/>
+              </w:numPr>
+              <w:jc w:val="center"/>
+              <w:rPr>
+                <w:b w:val="0"/>
+                <w:i w:val="0"/>
+              </w:rPr>
+            </w:pPr>
+            <w:r>
+              <w:rPr>
+                <w:b w:val="0"/>
+                <w:i w:val="0"/>
+              </w:rPr>
+              <w:t>-</w:t>
+            </w:r>
+            <w:r>
+              <w:rPr>
+                <w:b w:val="0"/>
+                <w:i w:val="0"/>
+              </w:rPr>
+              <w:t xml:space="preserve"> </w:t>
+            </w:r>
+            <w:r>
+              <w:rPr>
+                <w:b w:val="0"/>
+                <w:i w:val="0"/>
+              </w:rPr>
+              <w:t>(</w:t>
+            </w:r>
+            <w:r>
+              <w:rPr>
+                <w:b w:val="0"/>
+                <w:i w:val="0"/>
+              </w:rPr>
+              <w:t>*</w:t>
+            </w:r>
+            <w:r>
+              <w:rPr>
+                <w:b w:val="0"/>
+                <w:i w:val="0"/>
+              </w:rPr>
+              <w:t>)</w:t>
+            </w:r>
+          </w:p>
+        </w:tc>
+      </w:tr>
+    </w:tbl>
+    <w:p>
+      <w:pPr>
+        <w:pStyle w:val="a"/>
+        <w:numPr>
+          <w:ilvl w:val="0"/>
+          <w:numId w:val="21"/>
+        </w:numPr>
+        <w:ind w:left="360"/>
+        <w:rPr>
+          <w:b w:val="0"/>
+          <w:i w:val="0"/>
+        </w:rPr>
+      </w:pPr>
+      <w:r>
+        <w:rPr>
+          <w:i w:val="0"/>
+        </w:rPr>
+        <w:t>RBTV</w:t>
+      </w:r>
+      <w:r>
+        <w:rPr>
+          <w:i w:val="0"/>
+        </w:rPr>
+        <w:t>2</w:t>
+      </w:r>
+      <w:r>
+        <w:rPr>
+          <w:b w:val="0"/>
+          <w:i w:val="0"/>
+        </w:rPr>
+        <w:t xml:space="preserve">: </w:t>
+      </w:r>
+      <w:r>
+        <w:rPr>
+          <w:b w:val="0"/>
+          <w:i w:val="0"/>
+        </w:rPr>
+        <w:tab/>
+      </w:r>
+      <w:r>
+        <w:rPr>
+          <w:b w:val="0"/>
+          <w:i w:val="0"/>
+        </w:rPr>
+        <w:t>Thời điểm đi</w:t>
+      </w:r>
+      <w:r>
+        <w:rPr>
+          <w:b w:val="0"/>
+          <w:i w:val="0"/>
+        </w:rPr>
+        <w:t xml:space="preserve"> phải sau </w:t>
+      </w:r>
+      <w:r>
+        <w:rPr>
+          <w:b w:val="0"/>
+          <w:i w:val="0"/>
+        </w:rPr>
+        <w:t>thời điểm đến</w:t>
+      </w:r>
+    </w:p>
+    <w:p>
+      <w:pPr>
+        <w:pStyle w:val="a"/>
+        <w:numPr>
+          <w:ilvl w:val="1"/>
+          <w:numId w:val="20"/>
+        </w:numPr>
+        <w:ind w:left="720"/>
+        <w:rPr>
+          <w:b w:val="0"/>
+          <w:i w:val="0"/>
+        </w:rPr>
+      </w:pPr>
+      <w:r>
+        <w:rPr>
+          <w:b w:val="0"/>
+          <w:i w:val="0"/>
+        </w:rPr>
+        <w:t xml:space="preserve">Bối </w:t>
+      </w:r>
+      <w:r>
+        <w:rPr>
+          <w:b w:val="0"/>
+          <w:i w:val="0"/>
+        </w:rPr>
+        <w:t>cảnh : PHIEUDEN</w:t>
+      </w:r>
+    </w:p>
+    <w:p>
+      <w:pPr>
+        <w:pStyle w:val="a"/>
+        <w:numPr>
+          <w:ilvl w:val="1"/>
+          <w:numId w:val="20"/>
+        </w:numPr>
+        <w:ind w:left="720"/>
+        <w:rPr>
+          <w:b w:val="0"/>
+          <w:i w:val="0"/>
+        </w:rPr>
+      </w:pPr>
+      <w:r>
+        <w:rPr>
+          <w:b w:val="0"/>
+          <w:i w:val="0"/>
+        </w:rPr>
+        <w:t xml:space="preserve">Mô tả </w:t>
+      </w:r>
+      <w:r>
+        <w:rPr>
+          <w:b w:val="0"/>
+          <w:i w:val="0"/>
+        </w:rPr>
+        <w:sym w:font="Symbol" w:char="F022"/>
+      </w:r>
+      <w:r>
+        <w:rPr>
+          <w:b w:val="0"/>
+          <w:i w:val="0"/>
+        </w:rPr>
+        <w:t xml:space="preserve"> s </w:t>
+      </w:r>
+      <w:r>
+        <w:rPr>
+          <w:b w:val="0"/>
+          <w:i w:val="0"/>
+        </w:rPr>
+        <w:sym w:font="Symbol" w:char="F0CE"/>
+      </w:r>
+      <w:r>
+        <w:rPr>
+          <w:b w:val="0"/>
+          <w:i w:val="0"/>
+        </w:rPr>
+        <w:t xml:space="preserve"> </w:t>
+      </w:r>
+      <w:r>
+        <w:rPr>
+          <w:b w:val="0"/>
+          <w:i w:val="0"/>
+        </w:rPr>
+        <w:t xml:space="preserve">PHIEUDEN, </w:t>
+      </w:r>
+      <w:r>
+        <w:rPr>
+          <w:b w:val="0"/>
+          <w:i w:val="0"/>
+        </w:rPr>
+        <w:t>s[</w:t>
+      </w:r>
+      <w:r>
+        <w:rPr>
+          <w:b w:val="0"/>
+          <w:i w:val="0"/>
+        </w:rPr>
+        <w:t>ThoiDiemDi</w:t>
+      </w:r>
+      <w:r>
+        <w:rPr>
+          <w:b w:val="0"/>
+          <w:i w:val="0"/>
+        </w:rPr>
+        <w:t xml:space="preserve">] </w:t>
+      </w:r>
+      <w:r>
+        <w:rPr>
+          <w:b w:val="0"/>
+          <w:i w:val="0"/>
+        </w:rPr>
+        <w:t>&gt;</w:t>
+      </w:r>
+      <w:r>
+        <w:rPr>
+          <w:b w:val="0"/>
+          <w:i w:val="0"/>
+        </w:rPr>
+        <w:t xml:space="preserve"> </w:t>
+      </w:r>
+      <w:r>
+        <w:rPr>
+          <w:b w:val="0"/>
+          <w:i w:val="0"/>
+        </w:rPr>
+        <w:t>s[</w:t>
+      </w:r>
+      <w:r>
+        <w:rPr>
+          <w:b w:val="0"/>
+          <w:i w:val="0"/>
+        </w:rPr>
+        <w:t>ThoiDiemDen</w:t>
+      </w:r>
+      <w:r>
+        <w:rPr>
+          <w:b w:val="0"/>
+          <w:i w:val="0"/>
+        </w:rPr>
+        <w:t>]</w:t>
+      </w:r>
+    </w:p>
+    <w:p>
+      <w:pPr>
+        <w:pStyle w:val="a"/>
+        <w:numPr>
+          <w:ilvl w:val="1"/>
+          <w:numId w:val="20"/>
+        </w:numPr>
+        <w:ind w:left="720"/>
+        <w:rPr>
+          <w:b w:val="0"/>
+          <w:i w:val="0"/>
+        </w:rPr>
+      </w:pPr>
+      <w:r>
+        <w:rPr>
+          <w:b w:val="0"/>
+          <w:i w:val="0"/>
+        </w:rPr>
+        <w:t>Bảng tầm ảnh hưởng :</w:t>
+      </w:r>
+    </w:p>
+    <w:tbl>
+      <w:tblPr>
+        <w:tblStyle w:val="TableGrid"/>
+        <w:tblW w:w="0" w:type="auto"/>
+        <w:jc w:val="right"/>
+        <w:tblLook w:val="04A0"/>
+      </w:tblPr>
+      <w:tblGrid>
+        <w:gridCol w:w="2289"/>
+        <w:gridCol w:w="2654"/>
+        <w:gridCol w:w="1170"/>
+        <w:gridCol w:w="2297"/>
+      </w:tblGrid>
+      <w:tr>
+        <w:trPr>
+          <w:jc w:val="right"/>
+        </w:trPr>
+        <w:tc>
+          <w:tcPr>
+            <w:tcW w:w="2289" w:type="dxa"/>
+            <w:vAlign w:val="center"/>
+          </w:tcPr>
+          <w:p>
+            <w:pPr>
+              <w:pStyle w:val="a"/>
+              <w:numPr>
+                <w:ilvl w:val="0"/>
+                <w:numId w:val="0"/>
+              </w:numPr>
+              <w:jc w:val="center"/>
+              <w:rPr>
+                <w:i w:val="0"/>
+              </w:rPr>
+            </w:pPr>
+            <w:r>
+              <w:rPr>
+                <w:i w:val="0"/>
+              </w:rPr>
+              <w:t>RBTV</w:t>
+            </w:r>
+            <w:r>
+              <w:rPr>
+                <w:i w:val="0"/>
+              </w:rPr>
+              <w:t>2</w:t>
+            </w:r>
+          </w:p>
+        </w:tc>
+        <w:tc>
+          <w:tcPr>
+            <w:tcW w:w="2654" w:type="dxa"/>
+            <w:vAlign w:val="center"/>
+          </w:tcPr>
+          <w:p>
+            <w:pPr>
+              <w:pStyle w:val="a"/>
+              <w:numPr>
+                <w:ilvl w:val="0"/>
+                <w:numId w:val="0"/>
+              </w:numPr>
+              <w:jc w:val="center"/>
+              <w:rPr>
+                <w:b w:val="0"/>
+                <w:i w:val="0"/>
+              </w:rPr>
+            </w:pPr>
+            <w:r>
+              <w:rPr>
+                <w:b w:val="0"/>
+                <w:i w:val="0"/>
+              </w:rPr>
+              <w:t>Thêm</w:t>
+            </w:r>
+          </w:p>
+        </w:tc>
+        <w:tc>
+          <w:tcPr>
+            <w:tcW w:w="1170" w:type="dxa"/>
+            <w:vAlign w:val="center"/>
+          </w:tcPr>
+          <w:p>
+            <w:pPr>
+              <w:pStyle w:val="a"/>
+              <w:numPr>
+                <w:ilvl w:val="0"/>
+                <w:numId w:val="0"/>
+              </w:numPr>
+              <w:jc w:val="center"/>
+              <w:rPr>
+                <w:b w:val="0"/>
+                <w:i w:val="0"/>
+              </w:rPr>
+            </w:pPr>
+            <w:r>
+              <w:rPr>
+                <w:b w:val="0"/>
+                <w:i w:val="0"/>
+              </w:rPr>
+              <w:t>Xóa</w:t>
+            </w:r>
+          </w:p>
+        </w:tc>
+        <w:tc>
+          <w:tcPr>
+            <w:tcW w:w="2297" w:type="dxa"/>
+            <w:vAlign w:val="center"/>
+          </w:tcPr>
+          <w:p>
+            <w:pPr>
+              <w:pStyle w:val="a"/>
+              <w:numPr>
+                <w:ilvl w:val="0"/>
+                <w:numId w:val="0"/>
+              </w:numPr>
+              <w:jc w:val="center"/>
+              <w:rPr>
+                <w:b w:val="0"/>
+                <w:i w:val="0"/>
+              </w:rPr>
+            </w:pPr>
+            <w:r>
+              <w:rPr>
+                <w:b w:val="0"/>
+                <w:i w:val="0"/>
+              </w:rPr>
+              <w:t>Sửa</w:t>
+            </w:r>
+          </w:p>
+        </w:tc>
+      </w:tr>
+      <w:tr>
+        <w:trPr>
+          <w:jc w:val="right"/>
+        </w:trPr>
+        <w:tc>
+          <w:tcPr>
+            <w:tcW w:w="2289" w:type="dxa"/>
+            <w:vAlign w:val="center"/>
+          </w:tcPr>
+          <w:p>
+            <w:pPr>
+              <w:pStyle w:val="a"/>
+              <w:numPr>
+                <w:ilvl w:val="0"/>
+                <w:numId w:val="0"/>
+              </w:numPr>
+              <w:jc w:val="center"/>
+              <w:rPr>
+                <w:b w:val="0"/>
+                <w:i w:val="0"/>
+              </w:rPr>
+            </w:pPr>
+            <w:r>
+              <w:rPr>
+                <w:b w:val="0"/>
+                <w:i w:val="0"/>
+              </w:rPr>
+              <w:t>PHIEUDEN</w:t>
+            </w:r>
+          </w:p>
+        </w:tc>
+        <w:tc>
+          <w:tcPr>
+            <w:tcW w:w="2654" w:type="dxa"/>
+            <w:vAlign w:val="center"/>
+          </w:tcPr>
+          <w:p>
+            <w:pPr>
+              <w:pStyle w:val="a"/>
+              <w:numPr>
+                <w:ilvl w:val="0"/>
+                <w:numId w:val="0"/>
+              </w:numPr>
+              <w:jc w:val="center"/>
+              <w:rPr>
+                <w:b w:val="0"/>
+                <w:i w:val="0"/>
+              </w:rPr>
+            </w:pPr>
+            <w:r>
+              <w:rPr>
+                <w:b w:val="0"/>
+                <w:i w:val="0"/>
+              </w:rPr>
+              <w:t>+</w:t>
+            </w:r>
+            <w:r>
+              <w:rPr>
+                <w:b w:val="0"/>
+                <w:i w:val="0"/>
+              </w:rPr>
+              <w:t xml:space="preserve"> </w:t>
+            </w:r>
+            <w:r>
+              <w:rPr>
+                <w:b w:val="0"/>
+                <w:i w:val="0"/>
+              </w:rPr>
+              <w:t>(</w:t>
+            </w:r>
+            <w:r>
+              <w:rPr>
+                <w:b w:val="0"/>
+                <w:i w:val="0"/>
+              </w:rPr>
+              <w:t>ThoiDiemDen</w:t>
+            </w:r>
+            <w:r>
+              <w:rPr>
+                <w:b w:val="0"/>
+                <w:i w:val="0"/>
+              </w:rPr>
+              <w:t xml:space="preserve">, </w:t>
+            </w:r>
+            <w:r>
+              <w:rPr>
+                <w:b w:val="0"/>
+                <w:i w:val="0"/>
+              </w:rPr>
+              <w:t>ThoiDiemDi</w:t>
+            </w:r>
+            <w:r>
+              <w:rPr>
+                <w:b w:val="0"/>
+                <w:i w:val="0"/>
+              </w:rPr>
+              <w:t>)</w:t>
+            </w:r>
+          </w:p>
+        </w:tc>
+        <w:tc>
+          <w:tcPr>
+            <w:tcW w:w="1170" w:type="dxa"/>
+            <w:vAlign w:val="center"/>
+          </w:tcPr>
+          <w:p>
+            <w:pPr>
+              <w:pStyle w:val="a"/>
+              <w:numPr>
+                <w:ilvl w:val="0"/>
+                <w:numId w:val="0"/>
+              </w:numPr>
+              <w:jc w:val="center"/>
+              <w:rPr>
+                <w:b w:val="0"/>
+                <w:i w:val="0"/>
+              </w:rPr>
+            </w:pPr>
+            <w:r>
+              <w:rPr>
+                <w:b w:val="0"/>
+                <w:i w:val="0"/>
+              </w:rPr>
+              <w:t>-</w:t>
+            </w:r>
+          </w:p>
+        </w:tc>
+        <w:tc>
+          <w:tcPr>
+            <w:tcW w:w="2297" w:type="dxa"/>
+            <w:vAlign w:val="center"/>
+          </w:tcPr>
+          <w:p>
+            <w:pPr>
+              <w:pStyle w:val="a"/>
+              <w:numPr>
+                <w:ilvl w:val="0"/>
+                <w:numId w:val="0"/>
+              </w:numPr>
+              <w:jc w:val="center"/>
+              <w:rPr>
+                <w:b w:val="0"/>
+                <w:i w:val="0"/>
+              </w:rPr>
+            </w:pPr>
+            <w:r>
+              <w:rPr>
+                <w:b w:val="0"/>
+                <w:i w:val="0"/>
+              </w:rPr>
+              <w:t>-</w:t>
+            </w:r>
+            <w:r>
+              <w:rPr>
+                <w:b w:val="0"/>
+                <w:i w:val="0"/>
+              </w:rPr>
+              <w:t xml:space="preserve"> </w:t>
+            </w:r>
+            <w:r>
+              <w:rPr>
+                <w:b w:val="0"/>
+                <w:i w:val="0"/>
+              </w:rPr>
+              <w:t>(</w:t>
+            </w:r>
+            <w:r>
+              <w:rPr>
+                <w:b w:val="0"/>
+                <w:i w:val="0"/>
+              </w:rPr>
+              <w:t>*</w:t>
+            </w:r>
+            <w:r>
+              <w:rPr>
+                <w:b w:val="0"/>
+                <w:i w:val="0"/>
+              </w:rPr>
+              <w:t>)</w:t>
+            </w:r>
+          </w:p>
+        </w:tc>
+      </w:tr>
+    </w:tbl>
+    <w:p>
+      <w:pPr>
+        <w:pStyle w:val="a"/>
+        <w:numPr>
+          <w:ilvl w:val="0"/>
+          <w:numId w:val="21"/>
+        </w:numPr>
+        <w:ind w:left="360"/>
+        <w:rPr>
+          <w:b w:val="0"/>
+          <w:i w:val="0"/>
+        </w:rPr>
+      </w:pPr>
+      <w:r>
+        <w:rPr>
+          <w:i w:val="0"/>
+        </w:rPr>
+        <w:t>RBTV</w:t>
+      </w:r>
+      <w:r>
+        <w:rPr>
+          <w:i w:val="0"/>
+        </w:rPr>
+        <w:t>3</w:t>
+      </w:r>
+      <w:r>
+        <w:rPr>
+          <w:b w:val="0"/>
+          <w:i w:val="0"/>
+        </w:rPr>
+        <w:t xml:space="preserve">: </w:t>
+      </w:r>
+      <w:r>
+        <w:rPr>
+          <w:b w:val="0"/>
+          <w:i w:val="0"/>
+        </w:rPr>
+        <w:tab/>
+      </w:r>
+      <w:r>
+        <w:rPr>
+          <w:b w:val="0"/>
+          <w:i w:val="0"/>
+        </w:rPr>
+        <w:t>Thành tiền trong phiếu đặt tiệc phải lớn hơn 0</w:t>
+      </w:r>
+    </w:p>
+    <w:p>
+      <w:pPr>
+        <w:pStyle w:val="a"/>
+        <w:numPr>
+          <w:ilvl w:val="1"/>
+          <w:numId w:val="20"/>
+        </w:numPr>
+        <w:ind w:left="720"/>
+        <w:rPr>
+          <w:b w:val="0"/>
+          <w:i w:val="0"/>
+        </w:rPr>
+      </w:pPr>
+      <w:r>
+        <w:rPr>
+          <w:b w:val="0"/>
+          <w:i w:val="0"/>
+        </w:rPr>
+        <w:t xml:space="preserve">Bối </w:t>
+      </w:r>
+      <w:r>
+        <w:rPr>
+          <w:b w:val="0"/>
+          <w:i w:val="0"/>
+        </w:rPr>
+        <w:t>cảnh : PHIEUDATTIEC</w:t>
+      </w:r>
+    </w:p>
+    <w:p>
+      <w:pPr>
+        <w:pStyle w:val="a"/>
+        <w:numPr>
+          <w:ilvl w:val="1"/>
+          <w:numId w:val="20"/>
+        </w:numPr>
+        <w:ind w:left="720"/>
+        <w:rPr>
+          <w:b w:val="0"/>
+          <w:i w:val="0"/>
+        </w:rPr>
+      </w:pPr>
+      <w:r>
+        <w:rPr>
+          <w:b w:val="0"/>
+          <w:i w:val="0"/>
+        </w:rPr>
+        <w:t xml:space="preserve">Mô tả </w:t>
+      </w:r>
+      <w:r>
+        <w:rPr>
+          <w:b w:val="0"/>
+          <w:i w:val="0"/>
+        </w:rPr>
+        <w:sym w:font="Symbol" w:char="F022"/>
+      </w:r>
+      <w:r>
+        <w:rPr>
+          <w:b w:val="0"/>
+          <w:i w:val="0"/>
+        </w:rPr>
+        <w:t xml:space="preserve"> s </w:t>
+      </w:r>
+      <w:r>
+        <w:rPr>
+          <w:b w:val="0"/>
+          <w:i w:val="0"/>
+        </w:rPr>
+        <w:sym w:font="Symbol" w:char="F0CE"/>
+      </w:r>
+      <w:r>
+        <w:rPr>
+          <w:b w:val="0"/>
+          <w:i w:val="0"/>
+        </w:rPr>
+        <w:t xml:space="preserve"> </w:t>
+      </w:r>
+      <w:r>
+        <w:rPr>
+          <w:b w:val="0"/>
+          <w:i w:val="0"/>
+        </w:rPr>
+        <w:t xml:space="preserve">PHIEUDATTIEC, </w:t>
+      </w:r>
+      <w:r>
+        <w:rPr>
+          <w:b w:val="0"/>
+          <w:i w:val="0"/>
+        </w:rPr>
+        <w:t>s[</w:t>
+      </w:r>
+      <w:r>
+        <w:rPr>
+          <w:b w:val="0"/>
+          <w:i w:val="0"/>
+        </w:rPr>
+        <w:t>ThanhTien</w:t>
+      </w:r>
+      <w:r>
+        <w:rPr>
+          <w:b w:val="0"/>
+          <w:i w:val="0"/>
+        </w:rPr>
+        <w:t>]</w:t>
+      </w:r>
+      <w:r>
+        <w:rPr>
+          <w:b w:val="0"/>
+          <w:i w:val="0"/>
+        </w:rPr>
+        <w:t xml:space="preserve"> &gt;</w:t>
+      </w:r>
+      <w:r>
+        <w:rPr>
+          <w:b w:val="0"/>
+          <w:i w:val="0"/>
+        </w:rPr>
+        <w:t xml:space="preserve"> 0</w:t>
+      </w:r>
+    </w:p>
+    <w:p>
+      <w:pPr>
+        <w:pStyle w:val="a"/>
+        <w:numPr>
+          <w:ilvl w:val="1"/>
+          <w:numId w:val="20"/>
+        </w:numPr>
+        <w:ind w:left="720"/>
+        <w:rPr>
+          <w:b w:val="0"/>
+          <w:i w:val="0"/>
+        </w:rPr>
+      </w:pPr>
+      <w:r>
+        <w:rPr>
+          <w:b w:val="0"/>
+          <w:i w:val="0"/>
+        </w:rPr>
+        <w:t>Bảng tầm ảnh hưởng :</w:t>
+      </w:r>
+    </w:p>
+    <w:tbl>
+      <w:tblPr>
+        <w:tblStyle w:val="TableGrid"/>
+        <w:tblW w:w="0" w:type="auto"/>
+        <w:jc w:val="right"/>
+        <w:tblLook w:val="04A0"/>
+      </w:tblPr>
+      <w:tblGrid>
+        <w:gridCol w:w="2289"/>
+        <w:gridCol w:w="2607"/>
+        <w:gridCol w:w="1170"/>
+        <w:gridCol w:w="2297"/>
+      </w:tblGrid>
+      <w:tr>
+        <w:trPr>
+          <w:jc w:val="right"/>
+        </w:trPr>
+        <w:tc>
+          <w:tcPr>
+            <w:tcW w:w="2289" w:type="dxa"/>
+            <w:vAlign w:val="center"/>
+          </w:tcPr>
+          <w:p>
+            <w:pPr>
+              <w:pStyle w:val="a"/>
+              <w:numPr>
+                <w:ilvl w:val="0"/>
+                <w:numId w:val="0"/>
+              </w:numPr>
+              <w:jc w:val="center"/>
+              <w:rPr>
+                <w:i w:val="0"/>
+              </w:rPr>
+            </w:pPr>
+            <w:r>
+              <w:rPr>
+                <w:i w:val="0"/>
+              </w:rPr>
+              <w:t>RBTV</w:t>
+            </w:r>
+            <w:r>
+              <w:rPr>
+                <w:i w:val="0"/>
+              </w:rPr>
+              <w:t>3</w:t>
+            </w:r>
+          </w:p>
+        </w:tc>
+        <w:tc>
+          <w:tcPr>
+            <w:tcW w:w="2607" w:type="dxa"/>
+            <w:vAlign w:val="center"/>
+          </w:tcPr>
+          <w:p>
+            <w:pPr>
+              <w:pStyle w:val="a"/>
+              <w:numPr>
+                <w:ilvl w:val="0"/>
+                <w:numId w:val="0"/>
+              </w:numPr>
+              <w:jc w:val="center"/>
+              <w:rPr>
+                <w:b w:val="0"/>
+                <w:i w:val="0"/>
+              </w:rPr>
+            </w:pPr>
+            <w:r>
+              <w:rPr>
+                <w:b w:val="0"/>
+                <w:i w:val="0"/>
+              </w:rPr>
+              <w:t>Thêm</w:t>
+            </w:r>
+          </w:p>
+        </w:tc>
+        <w:tc>
+          <w:tcPr>
+            <w:tcW w:w="1170" w:type="dxa"/>
+            <w:vAlign w:val="center"/>
+          </w:tcPr>
+          <w:p>
+            <w:pPr>
+              <w:pStyle w:val="a"/>
+              <w:numPr>
+                <w:ilvl w:val="0"/>
+                <w:numId w:val="0"/>
+              </w:numPr>
+              <w:jc w:val="center"/>
+              <w:rPr>
+                <w:b w:val="0"/>
+                <w:i w:val="0"/>
+              </w:rPr>
+            </w:pPr>
+            <w:r>
+              <w:rPr>
+                <w:b w:val="0"/>
+                <w:i w:val="0"/>
+              </w:rPr>
+              <w:t>Xóa</w:t>
+            </w:r>
+          </w:p>
+        </w:tc>
+        <w:tc>
+          <w:tcPr>
+            <w:tcW w:w="2297" w:type="dxa"/>
+            <w:vAlign w:val="center"/>
+          </w:tcPr>
+          <w:p>
+            <w:pPr>
+              <w:pStyle w:val="a"/>
+              <w:numPr>
+                <w:ilvl w:val="0"/>
+                <w:numId w:val="0"/>
+              </w:numPr>
+              <w:jc w:val="center"/>
+              <w:rPr>
+                <w:b w:val="0"/>
+                <w:i w:val="0"/>
+              </w:rPr>
+            </w:pPr>
+            <w:r>
+              <w:rPr>
+                <w:b w:val="0"/>
+                <w:i w:val="0"/>
+              </w:rPr>
+              <w:t>Sửa</w:t>
+            </w:r>
+          </w:p>
+        </w:tc>
+      </w:tr>
+      <w:tr>
+        <w:trPr>
+          <w:jc w:val="right"/>
+        </w:trPr>
+        <w:tc>
+          <w:tcPr>
+            <w:tcW w:w="2289" w:type="dxa"/>
+            <w:vAlign w:val="center"/>
+          </w:tcPr>
+          <w:p>
+            <w:pPr>
+              <w:pStyle w:val="a"/>
+              <w:numPr>
+                <w:ilvl w:val="0"/>
+                <w:numId w:val="0"/>
+              </w:numPr>
+              <w:jc w:val="center"/>
+              <w:rPr>
+                <w:b w:val="0"/>
+                <w:i w:val="0"/>
+              </w:rPr>
+            </w:pPr>
+            <w:r>
+              <w:rPr>
+                <w:b w:val="0"/>
+                <w:i w:val="0"/>
+              </w:rPr>
+              <w:lastRenderedPageBreak/>
+              <w:t>PHIEUDATTIEC</w:t>
+            </w:r>
+          </w:p>
+        </w:tc>
+        <w:tc>
+          <w:tcPr>
+            <w:tcW w:w="2607" w:type="dxa"/>
+            <w:vAlign w:val="center"/>
+          </w:tcPr>
+          <w:p>
+            <w:pPr>
+              <w:pStyle w:val="a"/>
+              <w:numPr>
+                <w:ilvl w:val="0"/>
+                <w:numId w:val="0"/>
+              </w:numPr>
+              <w:jc w:val="center"/>
+              <w:rPr>
+                <w:b w:val="0"/>
+                <w:i w:val="0"/>
+              </w:rPr>
+            </w:pPr>
+            <w:r>
+              <w:rPr>
+                <w:b w:val="0"/>
+                <w:i w:val="0"/>
+              </w:rPr>
+              <w:t>+ (</w:t>
+            </w:r>
+            <w:r>
+              <w:rPr>
+                <w:b w:val="0"/>
+                <w:i w:val="0"/>
+              </w:rPr>
+              <w:t>ThanhTien</w:t>
+            </w:r>
+            <w:r>
+              <w:rPr>
+                <w:b w:val="0"/>
+                <w:i w:val="0"/>
+              </w:rPr>
+              <w:t>)</w:t>
+            </w:r>
+          </w:p>
+        </w:tc>
+        <w:tc>
+          <w:tcPr>
+            <w:tcW w:w="1170" w:type="dxa"/>
+            <w:vAlign w:val="center"/>
+          </w:tcPr>
+          <w:p>
+            <w:pPr>
+              <w:pStyle w:val="a"/>
+              <w:numPr>
+                <w:ilvl w:val="0"/>
+                <w:numId w:val="0"/>
+              </w:numPr>
+              <w:jc w:val="center"/>
+              <w:rPr>
+                <w:b w:val="0"/>
+                <w:i w:val="0"/>
+              </w:rPr>
+            </w:pPr>
+            <w:r>
+              <w:rPr>
+                <w:b w:val="0"/>
+                <w:i w:val="0"/>
+              </w:rPr>
+              <w:t>-</w:t>
+            </w:r>
+          </w:p>
+        </w:tc>
+        <w:tc>
+          <w:tcPr>
+            <w:tcW w:w="2297" w:type="dxa"/>
+            <w:vAlign w:val="center"/>
+          </w:tcPr>
+          <w:p>
+            <w:pPr>
+              <w:pStyle w:val="a"/>
+              <w:numPr>
+                <w:ilvl w:val="0"/>
+                <w:numId w:val="0"/>
+              </w:numPr>
+              <w:jc w:val="center"/>
+              <w:rPr>
+                <w:b w:val="0"/>
+                <w:i w:val="0"/>
+              </w:rPr>
+            </w:pPr>
+            <w:r>
+              <w:rPr>
+                <w:b w:val="0"/>
+                <w:i w:val="0"/>
+              </w:rPr>
+              <w:t>-</w:t>
+            </w:r>
+            <w:r>
+              <w:rPr>
+                <w:b w:val="0"/>
+                <w:i w:val="0"/>
+              </w:rPr>
+              <w:t xml:space="preserve"> </w:t>
+            </w:r>
+            <w:r>
+              <w:rPr>
+                <w:b w:val="0"/>
+                <w:i w:val="0"/>
+              </w:rPr>
+              <w:t>(</w:t>
+            </w:r>
+            <w:r>
+              <w:rPr>
+                <w:b w:val="0"/>
+                <w:i w:val="0"/>
+              </w:rPr>
+              <w:t>*</w:t>
+            </w:r>
+            <w:r>
+              <w:rPr>
+                <w:b w:val="0"/>
+                <w:i w:val="0"/>
+              </w:rPr>
+              <w:t>)</w:t>
+            </w:r>
+          </w:p>
+        </w:tc>
+      </w:tr>
+    </w:tbl>
+    <w:p>
+      <w:pPr>
+        <w:pStyle w:val="a"/>
+        <w:numPr>
+          <w:ilvl w:val="0"/>
+          <w:numId w:val="21"/>
+        </w:numPr>
+        <w:ind w:left="360"/>
+        <w:rPr>
+          <w:b w:val="0"/>
+          <w:i w:val="0"/>
+        </w:rPr>
+      </w:pPr>
+      <w:r>
+        <w:rPr>
+          <w:i w:val="0"/>
+        </w:rPr>
+        <w:t>RBTV</w:t>
+      </w:r>
+      <w:r>
+        <w:rPr>
+          <w:i w:val="0"/>
+        </w:rPr>
+        <w:t>4</w:t>
+      </w:r>
+      <w:r>
+        <w:rPr>
+          <w:b w:val="0"/>
+          <w:i w:val="0"/>
+        </w:rPr>
+        <w:t xml:space="preserve">: </w:t>
+      </w:r>
+      <w:r>
+        <w:rPr>
+          <w:b w:val="0"/>
+          <w:i w:val="0"/>
+        </w:rPr>
+        <w:tab/>
+      </w:r>
+      <w:r>
+        <w:rPr>
+          <w:b w:val="0"/>
+          <w:i w:val="0"/>
+        </w:rPr>
+        <w:t>Thành tiền trong hóa đơn đặt tiệc phải lớn hơn 0</w:t>
+      </w:r>
+    </w:p>
+    <w:p>
+      <w:pPr>
+        <w:pStyle w:val="a"/>
+        <w:numPr>
+          <w:ilvl w:val="1"/>
+          <w:numId w:val="20"/>
+        </w:numPr>
+        <w:ind w:left="720"/>
+        <w:rPr>
+          <w:b w:val="0"/>
+          <w:i w:val="0"/>
+        </w:rPr>
+      </w:pPr>
+      <w:r>
+        <w:rPr>
+          <w:b w:val="0"/>
+          <w:i w:val="0"/>
+        </w:rPr>
+        <w:t xml:space="preserve">Bối </w:t>
+      </w:r>
+      <w:r>
+        <w:rPr>
+          <w:b w:val="0"/>
+          <w:i w:val="0"/>
+        </w:rPr>
+        <w:t>cảnh : HOADONDATTIEC</w:t>
+      </w:r>
+    </w:p>
+    <w:p>
+      <w:pPr>
+        <w:pStyle w:val="a"/>
+        <w:numPr>
+          <w:ilvl w:val="1"/>
+          <w:numId w:val="20"/>
+        </w:numPr>
+        <w:ind w:left="720"/>
+        <w:rPr>
+          <w:b w:val="0"/>
+          <w:i w:val="0"/>
+        </w:rPr>
+      </w:pPr>
+      <w:r>
+        <w:rPr>
+          <w:b w:val="0"/>
+          <w:i w:val="0"/>
+        </w:rPr>
+        <w:t xml:space="preserve">Mô tả </w:t>
+      </w:r>
+      <w:r>
+        <w:rPr>
+          <w:b w:val="0"/>
+          <w:i w:val="0"/>
+        </w:rPr>
+        <w:sym w:font="Symbol" w:char="F022"/>
+      </w:r>
+      <w:r>
+        <w:rPr>
+          <w:b w:val="0"/>
+          <w:i w:val="0"/>
+        </w:rPr>
+        <w:t xml:space="preserve"> s </w:t>
+      </w:r>
+      <w:r>
+        <w:rPr>
+          <w:b w:val="0"/>
+          <w:i w:val="0"/>
+        </w:rPr>
+        <w:sym w:font="Symbol" w:char="F0CE"/>
+      </w:r>
+      <w:r>
+        <w:rPr>
+          <w:b w:val="0"/>
+          <w:i w:val="0"/>
+        </w:rPr>
+        <w:t xml:space="preserve"> </w:t>
+      </w:r>
+      <w:r>
+        <w:rPr>
+          <w:b w:val="0"/>
+          <w:i w:val="0"/>
+        </w:rPr>
+        <w:t xml:space="preserve">HOADONDATTIEC, </w:t>
+      </w:r>
+      <w:r>
+        <w:rPr>
+          <w:b w:val="0"/>
+          <w:i w:val="0"/>
+        </w:rPr>
+        <w:t>s[</w:t>
+      </w:r>
+      <w:r>
+        <w:rPr>
+          <w:b w:val="0"/>
+          <w:i w:val="0"/>
+        </w:rPr>
+        <w:t>ThanhTien</w:t>
+      </w:r>
+      <w:r>
+        <w:rPr>
+          <w:b w:val="0"/>
+          <w:i w:val="0"/>
+        </w:rPr>
+        <w:t>]</w:t>
+      </w:r>
+      <w:r>
+        <w:rPr>
+          <w:b w:val="0"/>
+          <w:i w:val="0"/>
+        </w:rPr>
+        <w:t xml:space="preserve"> &gt;</w:t>
+      </w:r>
+      <w:r>
+        <w:rPr>
+          <w:b w:val="0"/>
+          <w:i w:val="0"/>
+        </w:rPr>
+        <w:t xml:space="preserve"> 0</w:t>
+      </w:r>
+    </w:p>
+    <w:p>
+      <w:pPr>
+        <w:pStyle w:val="a"/>
+        <w:numPr>
+          <w:ilvl w:val="1"/>
+          <w:numId w:val="20"/>
+        </w:numPr>
+        <w:ind w:left="720"/>
+        <w:rPr>
+          <w:b w:val="0"/>
+          <w:i w:val="0"/>
+        </w:rPr>
+      </w:pPr>
+      <w:r>
+        <w:rPr>
+          <w:b w:val="0"/>
+          <w:i w:val="0"/>
+        </w:rPr>
+        <w:t>Bảng tầm ảnh hưởng</w:t>
+      </w:r>
+      <w:r>
+        <w:rPr>
+          <w:b w:val="0"/>
+          <w:i w:val="0"/>
+        </w:rPr>
+        <w:t>:</w:t>
+      </w:r>
+    </w:p>
+    <w:tbl>
+      <w:tblPr>
+        <w:tblStyle w:val="TableGrid"/>
+        <w:tblW w:w="0" w:type="auto"/>
+        <w:jc w:val="right"/>
+        <w:tblLook w:val="04A0"/>
+      </w:tblPr>
+      <w:tblGrid>
+        <w:gridCol w:w="2455"/>
+        <w:gridCol w:w="2078"/>
+        <w:gridCol w:w="1969"/>
+        <w:gridCol w:w="2027"/>
+      </w:tblGrid>
+      <w:tr>
+        <w:trPr>
+          <w:jc w:val="right"/>
+        </w:trPr>
+        <w:tc>
+          <w:tcPr>
+            <w:tcW w:w="2455" w:type="dxa"/>
+            <w:vAlign w:val="center"/>
+          </w:tcPr>
+          <w:p>
+            <w:pPr>
+              <w:pStyle w:val="a"/>
+              <w:numPr>
+                <w:ilvl w:val="0"/>
+                <w:numId w:val="0"/>
+              </w:numPr>
+              <w:jc w:val="center"/>
+              <w:rPr>
+                <w:i w:val="0"/>
+              </w:rPr>
+            </w:pPr>
+            <w:r>
+              <w:rPr>
+                <w:i w:val="0"/>
+              </w:rPr>
+              <w:t>RBTV</w:t>
+            </w:r>
+            <w:r>
+              <w:rPr>
+                <w:i w:val="0"/>
+              </w:rPr>
+              <w:t>4</w:t>
+            </w:r>
+          </w:p>
+        </w:tc>
+        <w:tc>
+          <w:tcPr>
+            <w:tcW w:w="2078" w:type="dxa"/>
+            <w:vAlign w:val="center"/>
+          </w:tcPr>
+          <w:p>
+            <w:pPr>
+              <w:pStyle w:val="a"/>
+              <w:numPr>
+                <w:ilvl w:val="0"/>
+                <w:numId w:val="0"/>
+              </w:numPr>
+              <w:jc w:val="center"/>
+              <w:rPr>
+                <w:b w:val="0"/>
+                <w:i w:val="0"/>
+              </w:rPr>
+            </w:pPr>
+            <w:r>
+              <w:rPr>
+                <w:b w:val="0"/>
+                <w:i w:val="0"/>
+              </w:rPr>
+              <w:t>Thêm</w:t>
+            </w:r>
+          </w:p>
+        </w:tc>
+        <w:tc>
+          <w:tcPr>
+            <w:tcW w:w="1969" w:type="dxa"/>
+            <w:vAlign w:val="center"/>
+          </w:tcPr>
+          <w:p>
+            <w:pPr>
+              <w:pStyle w:val="a"/>
+              <w:numPr>
+                <w:ilvl w:val="0"/>
+                <w:numId w:val="0"/>
+              </w:numPr>
+              <w:jc w:val="center"/>
+              <w:rPr>
+                <w:b w:val="0"/>
+                <w:i w:val="0"/>
+              </w:rPr>
+            </w:pPr>
+            <w:r>
+              <w:rPr>
+                <w:b w:val="0"/>
+                <w:i w:val="0"/>
+              </w:rPr>
+              <w:t>Xóa</w:t>
+            </w:r>
+          </w:p>
+        </w:tc>
+        <w:tc>
+          <w:tcPr>
+            <w:tcW w:w="2027" w:type="dxa"/>
+            <w:vAlign w:val="center"/>
+          </w:tcPr>
+          <w:p>
+            <w:pPr>
+              <w:pStyle w:val="a"/>
+              <w:numPr>
+                <w:ilvl w:val="0"/>
+                <w:numId w:val="0"/>
+              </w:numPr>
+              <w:jc w:val="center"/>
+              <w:rPr>
+                <w:b w:val="0"/>
+                <w:i w:val="0"/>
+              </w:rPr>
+            </w:pPr>
+            <w:r>
+              <w:rPr>
+                <w:b w:val="0"/>
+                <w:i w:val="0"/>
+              </w:rPr>
+              <w:t>Sửa</w:t>
+            </w:r>
+          </w:p>
+        </w:tc>
+      </w:tr>
+      <w:tr>
+        <w:trPr>
+          <w:jc w:val="right"/>
+        </w:trPr>
+        <w:tc>
+          <w:tcPr>
+            <w:tcW w:w="2455" w:type="dxa"/>
+            <w:vAlign w:val="center"/>
+          </w:tcPr>
+          <w:p>
+            <w:pPr>
+              <w:pStyle w:val="a"/>
+              <w:numPr>
+                <w:ilvl w:val="0"/>
+                <w:numId w:val="0"/>
+              </w:numPr>
+              <w:jc w:val="center"/>
+              <w:rPr>
+                <w:b w:val="0"/>
+                <w:i w:val="0"/>
+              </w:rPr>
+            </w:pPr>
+            <w:r>
+              <w:rPr>
+                <w:b w:val="0"/>
+                <w:i w:val="0"/>
+              </w:rPr>
+              <w:t>HOADONDATTIEC</w:t>
+            </w:r>
+          </w:p>
+        </w:tc>
+        <w:tc>
+          <w:tcPr>
+            <w:tcW w:w="2078" w:type="dxa"/>
+            <w:vAlign w:val="center"/>
+          </w:tcPr>
+          <w:p>
+            <w:pPr>
+              <w:pStyle w:val="a"/>
+              <w:numPr>
+                <w:ilvl w:val="0"/>
+                <w:numId w:val="0"/>
+              </w:numPr>
+              <w:jc w:val="center"/>
+              <w:rPr>
+                <w:b w:val="0"/>
+                <w:i w:val="0"/>
+              </w:rPr>
+            </w:pPr>
+            <w:r>
+              <w:rPr>
+                <w:b w:val="0"/>
+                <w:i w:val="0"/>
+              </w:rPr>
+              <w:t>+ (</w:t>
+            </w:r>
+            <w:r>
+              <w:rPr>
+                <w:b w:val="0"/>
+                <w:i w:val="0"/>
+              </w:rPr>
+              <w:t>ThanhTien</w:t>
+            </w:r>
+            <w:r>
+              <w:rPr>
+                <w:b w:val="0"/>
+                <w:i w:val="0"/>
+              </w:rPr>
+              <w:t>)</w:t>
+            </w:r>
+          </w:p>
+        </w:tc>
+        <w:tc>
+          <w:tcPr>
+            <w:tcW w:w="1969" w:type="dxa"/>
+            <w:vAlign w:val="center"/>
+          </w:tcPr>
+          <w:p>
+            <w:pPr>
+              <w:pStyle w:val="a"/>
+              <w:numPr>
+                <w:ilvl w:val="0"/>
+                <w:numId w:val="0"/>
+              </w:numPr>
+              <w:jc w:val="center"/>
+              <w:rPr>
+                <w:b w:val="0"/>
+                <w:i w:val="0"/>
+              </w:rPr>
+            </w:pPr>
+            <w:r>
+              <w:rPr>
+                <w:b w:val="0"/>
+                <w:i w:val="0"/>
+              </w:rPr>
+              <w:t>-</w:t>
+            </w:r>
+          </w:p>
+        </w:tc>
+        <w:tc>
+          <w:tcPr>
+            <w:tcW w:w="2027" w:type="dxa"/>
+            <w:vAlign w:val="center"/>
+          </w:tcPr>
+          <w:p>
+            <w:pPr>
+              <w:pStyle w:val="a"/>
+              <w:numPr>
+                <w:ilvl w:val="0"/>
+                <w:numId w:val="0"/>
+              </w:numPr>
+              <w:jc w:val="center"/>
+              <w:rPr>
+                <w:b w:val="0"/>
+                <w:i w:val="0"/>
+              </w:rPr>
+            </w:pPr>
+            <w:r>
+              <w:rPr>
+                <w:b w:val="0"/>
+                <w:i w:val="0"/>
+              </w:rPr>
+              <w:t>-</w:t>
+            </w:r>
+            <w:r>
+              <w:rPr>
+                <w:b w:val="0"/>
+                <w:i w:val="0"/>
+              </w:rPr>
+              <w:t xml:space="preserve"> </w:t>
+            </w:r>
+            <w:r>
+              <w:rPr>
+                <w:b w:val="0"/>
+                <w:i w:val="0"/>
+              </w:rPr>
+              <w:t>(</w:t>
+            </w:r>
+            <w:r>
+              <w:rPr>
+                <w:b w:val="0"/>
+                <w:i w:val="0"/>
+              </w:rPr>
+              <w:t>*</w:t>
+            </w:r>
+            <w:r>
+              <w:rPr>
+                <w:b w:val="0"/>
+                <w:i w:val="0"/>
+              </w:rPr>
+              <w:t>)</w:t>
+            </w:r>
+          </w:p>
+        </w:tc>
+      </w:tr>
+    </w:tbl>
+    <w:p>
+      <w:pPr>
+        <w:pStyle w:val="a"/>
+        <w:numPr>
+          <w:ilvl w:val="0"/>
+          <w:numId w:val="21"/>
+        </w:numPr>
+        <w:ind w:left="360"/>
+        <w:rPr>
+          <w:b w:val="0"/>
+          <w:i w:val="0"/>
+        </w:rPr>
+      </w:pPr>
+      <w:r>
+        <w:rPr>
+          <w:i w:val="0"/>
+        </w:rPr>
+        <w:t>RBTV</w:t>
+      </w:r>
+      <w:r>
+        <w:rPr>
+          <w:i w:val="0"/>
+        </w:rPr>
+        <w:t>5</w:t>
+      </w:r>
+      <w:r>
+        <w:rPr>
+          <w:b w:val="0"/>
+          <w:i w:val="0"/>
+        </w:rPr>
+        <w:t xml:space="preserve">: </w:t>
+      </w:r>
+      <w:r>
+        <w:rPr>
+          <w:b w:val="0"/>
+          <w:i w:val="0"/>
+        </w:rPr>
+        <w:tab/>
+        <w:t>Thành tiền trong bảng kê phải lớn hơn 0</w:t>
+      </w:r>
+    </w:p>
+    <w:p>
+      <w:pPr>
+        <w:pStyle w:val="a"/>
+        <w:numPr>
+          <w:ilvl w:val="1"/>
+          <w:numId w:val="20"/>
+        </w:numPr>
+        <w:ind w:left="720"/>
+        <w:rPr>
+          <w:b w:val="0"/>
+          <w:i w:val="0"/>
+        </w:rPr>
+      </w:pPr>
+      <w:r>
+        <w:rPr>
+          <w:b w:val="0"/>
+          <w:i w:val="0"/>
+        </w:rPr>
+        <w:t xml:space="preserve">Bối </w:t>
+      </w:r>
+      <w:r>
+        <w:rPr>
+          <w:b w:val="0"/>
+          <w:i w:val="0"/>
+        </w:rPr>
+        <w:t>cảnh : BANGKE</w:t>
+      </w:r>
+    </w:p>
+    <w:p>
+      <w:pPr>
+        <w:pStyle w:val="a"/>
+        <w:numPr>
+          <w:ilvl w:val="1"/>
+          <w:numId w:val="20"/>
+        </w:numPr>
+        <w:ind w:left="720"/>
+        <w:rPr>
+          <w:b w:val="0"/>
+          <w:i w:val="0"/>
+        </w:rPr>
+      </w:pPr>
+      <w:r>
+        <w:rPr>
+          <w:b w:val="0"/>
+          <w:i w:val="0"/>
+        </w:rPr>
+        <w:t xml:space="preserve">Mô tả </w:t>
+      </w:r>
+      <w:r>
+        <w:rPr>
+          <w:b w:val="0"/>
+          <w:i w:val="0"/>
+        </w:rPr>
+        <w:sym w:font="Symbol" w:char="F022"/>
+      </w:r>
+      <w:r>
+        <w:rPr>
+          <w:b w:val="0"/>
+          <w:i w:val="0"/>
+        </w:rPr>
+        <w:t xml:space="preserve"> s </w:t>
+      </w:r>
+      <w:r>
+        <w:rPr>
+          <w:b w:val="0"/>
+          <w:i w:val="0"/>
+        </w:rPr>
+        <w:sym w:font="Symbol" w:char="F0CE"/>
+      </w:r>
+      <w:r>
+        <w:rPr>
+          <w:b w:val="0"/>
+          <w:i w:val="0"/>
+        </w:rPr>
+        <w:t xml:space="preserve"> </w:t>
+      </w:r>
+      <w:r>
+        <w:rPr>
+          <w:b w:val="0"/>
+          <w:i w:val="0"/>
+        </w:rPr>
+        <w:t xml:space="preserve">BANGKE, </w:t>
+      </w:r>
+      <w:r>
+        <w:rPr>
+          <w:b w:val="0"/>
+          <w:i w:val="0"/>
+        </w:rPr>
+        <w:t>s[</w:t>
+      </w:r>
+      <w:r>
+        <w:rPr>
+          <w:b w:val="0"/>
+          <w:i w:val="0"/>
+        </w:rPr>
+        <w:t>ThanhTien</w:t>
+      </w:r>
+      <w:r>
+        <w:rPr>
+          <w:b w:val="0"/>
+          <w:i w:val="0"/>
+        </w:rPr>
+        <w:t>]</w:t>
+      </w:r>
+      <w:r>
+        <w:rPr>
+          <w:b w:val="0"/>
+          <w:i w:val="0"/>
+        </w:rPr>
+        <w:t xml:space="preserve"> &gt;</w:t>
+      </w:r>
+      <w:r>
+        <w:rPr>
+          <w:b w:val="0"/>
+          <w:i w:val="0"/>
+        </w:rPr>
+        <w:t xml:space="preserve"> 0</w:t>
+      </w:r>
+    </w:p>
+    <w:p>
+      <w:pPr>
+        <w:pStyle w:val="a"/>
+        <w:numPr>
+          <w:ilvl w:val="1"/>
+          <w:numId w:val="20"/>
+        </w:numPr>
+        <w:ind w:left="720"/>
+        <w:rPr>
+          <w:b w:val="0"/>
+          <w:i w:val="0"/>
+        </w:rPr>
+      </w:pPr>
+      <w:r>
+        <w:rPr>
+          <w:b w:val="0"/>
+          <w:i w:val="0"/>
+        </w:rPr>
+        <w:t>Bảng tầm ảnh hưởng</w:t>
+      </w:r>
+      <w:r>
+        <w:rPr>
+          <w:b w:val="0"/>
+          <w:i w:val="0"/>
+        </w:rPr>
+        <w:t>:</w:t>
+      </w:r>
+    </w:p>
+    <w:tbl>
+      <w:tblPr>
+        <w:tblStyle w:val="TableGrid"/>
+        <w:tblW w:w="0" w:type="auto"/>
+        <w:jc w:val="right"/>
+        <w:tblLook w:val="04A0"/>
+      </w:tblPr>
+      <w:tblGrid>
+        <w:gridCol w:w="2455"/>
+        <w:gridCol w:w="2078"/>
+        <w:gridCol w:w="1699"/>
+        <w:gridCol w:w="2297"/>
+      </w:tblGrid>
+      <w:tr>
+        <w:trPr>
+          <w:jc w:val="right"/>
+        </w:trPr>
+        <w:tc>
+          <w:tcPr>
+            <w:tcW w:w="2455" w:type="dxa"/>
+            <w:vAlign w:val="center"/>
+          </w:tcPr>
+          <w:p>
+            <w:pPr>
+              <w:pStyle w:val="a"/>
+              <w:numPr>
+                <w:ilvl w:val="0"/>
+                <w:numId w:val="0"/>
+              </w:numPr>
+              <w:jc w:val="center"/>
+              <w:rPr>
+                <w:i w:val="0"/>
+              </w:rPr>
+            </w:pPr>
+            <w:r>
+              <w:rPr>
+                <w:i w:val="0"/>
+              </w:rPr>
+              <w:t>RBTV</w:t>
+            </w:r>
+            <w:r>
+              <w:rPr>
+                <w:i w:val="0"/>
+              </w:rPr>
+              <w:t>5</w:t>
+            </w:r>
+          </w:p>
+        </w:tc>
+        <w:tc>
+          <w:tcPr>
+            <w:tcW w:w="2078" w:type="dxa"/>
+            <w:vAlign w:val="center"/>
+          </w:tcPr>
+          <w:p>
+            <w:pPr>
+              <w:pStyle w:val="a"/>
+              <w:numPr>
+                <w:ilvl w:val="0"/>
+                <w:numId w:val="0"/>
+              </w:numPr>
+              <w:jc w:val="center"/>
+              <w:rPr>
+                <w:b w:val="0"/>
+                <w:i w:val="0"/>
+              </w:rPr>
+            </w:pPr>
+            <w:r>
+              <w:rPr>
+                <w:b w:val="0"/>
+                <w:i w:val="0"/>
+              </w:rPr>
+              <w:t>Thêm</w:t>
+            </w:r>
+          </w:p>
+        </w:tc>
+        <w:tc>
+          <w:tcPr>
+            <w:tcW w:w="1699" w:type="dxa"/>
+            <w:vAlign w:val="center"/>
+          </w:tcPr>
+          <w:p>
+            <w:pPr>
+              <w:pStyle w:val="a"/>
+              <w:numPr>
+                <w:ilvl w:val="0"/>
+                <w:numId w:val="0"/>
+              </w:numPr>
+              <w:jc w:val="center"/>
+              <w:rPr>
+                <w:b w:val="0"/>
+                <w:i w:val="0"/>
+              </w:rPr>
+            </w:pPr>
+            <w:r>
+              <w:rPr>
+                <w:b w:val="0"/>
+                <w:i w:val="0"/>
+              </w:rPr>
+              <w:t>Xóa</w:t>
+            </w:r>
+          </w:p>
+        </w:tc>
+        <w:tc>
+          <w:tcPr>
+            <w:tcW w:w="2297" w:type="dxa"/>
+            <w:vAlign w:val="center"/>
+          </w:tcPr>
+          <w:p>
+            <w:pPr>
+              <w:pStyle w:val="a"/>
+              <w:numPr>
+                <w:ilvl w:val="0"/>
+                <w:numId w:val="0"/>
+              </w:numPr>
+              <w:jc w:val="center"/>
+              <w:rPr>
+                <w:b w:val="0"/>
+                <w:i w:val="0"/>
+              </w:rPr>
+            </w:pPr>
+            <w:r>
+              <w:rPr>
+                <w:b w:val="0"/>
+                <w:i w:val="0"/>
+              </w:rPr>
+              <w:t>Sửa</w:t>
+            </w:r>
+          </w:p>
+        </w:tc>
+      </w:tr>
+      <w:tr>
+        <w:trPr>
+          <w:jc w:val="right"/>
+        </w:trPr>
+        <w:tc>
+          <w:tcPr>
+            <w:tcW w:w="2455" w:type="dxa"/>
+            <w:vAlign w:val="center"/>
+          </w:tcPr>
+          <w:p>
+            <w:pPr>
+              <w:pStyle w:val="a"/>
+              <w:numPr>
+                <w:ilvl w:val="0"/>
+                <w:numId w:val="0"/>
+              </w:numPr>
+              <w:jc w:val="center"/>
+              <w:rPr>
+                <w:b w:val="0"/>
+                <w:i w:val="0"/>
+              </w:rPr>
+            </w:pPr>
+            <w:r>
+              <w:rPr>
+                <w:b w:val="0"/>
+                <w:i w:val="0"/>
+              </w:rPr>
+              <w:t>BANGKE</w:t>
+            </w:r>
+          </w:p>
+        </w:tc>
+        <w:tc>
+          <w:tcPr>
+            <w:tcW w:w="2078" w:type="dxa"/>
+            <w:vAlign w:val="center"/>
+          </w:tcPr>
+          <w:p>
+            <w:pPr>
+              <w:pStyle w:val="a"/>
+              <w:numPr>
+                <w:ilvl w:val="0"/>
+                <w:numId w:val="0"/>
+              </w:numPr>
+              <w:jc w:val="center"/>
+              <w:rPr>
+                <w:b w:val="0"/>
+                <w:i w:val="0"/>
+              </w:rPr>
+            </w:pPr>
+            <w:r>
+              <w:rPr>
+                <w:b w:val="0"/>
+                <w:i w:val="0"/>
+              </w:rPr>
+              <w:t>+ (</w:t>
+            </w:r>
+            <w:r>
+              <w:rPr>
+                <w:b w:val="0"/>
+                <w:i w:val="0"/>
+              </w:rPr>
+              <w:t>ThanhTien</w:t>
+            </w:r>
+            <w:r>
+              <w:rPr>
+                <w:b w:val="0"/>
+                <w:i w:val="0"/>
+              </w:rPr>
+              <w:t>)</w:t>
+            </w:r>
+          </w:p>
+        </w:tc>
+        <w:tc>
+          <w:tcPr>
+            <w:tcW w:w="1699" w:type="dxa"/>
+            <w:vAlign w:val="center"/>
+          </w:tcPr>
+          <w:p>
+            <w:pPr>
+              <w:pStyle w:val="a"/>
+              <w:numPr>
+                <w:ilvl w:val="0"/>
+                <w:numId w:val="0"/>
+              </w:numPr>
+              <w:jc w:val="center"/>
+              <w:rPr>
+                <w:b w:val="0"/>
+                <w:i w:val="0"/>
+              </w:rPr>
+            </w:pPr>
+            <w:r>
+              <w:rPr>
+                <w:b w:val="0"/>
+                <w:i w:val="0"/>
+              </w:rPr>
+              <w:t>-</w:t>
+            </w:r>
+          </w:p>
+        </w:tc>
+        <w:tc>
+          <w:tcPr>
+            <w:tcW w:w="2297" w:type="dxa"/>
+            <w:vAlign w:val="center"/>
+          </w:tcPr>
+          <w:p>
+            <w:pPr>
+              <w:pStyle w:val="a"/>
+              <w:numPr>
+                <w:ilvl w:val="0"/>
+                <w:numId w:val="0"/>
+              </w:numPr>
+              <w:jc w:val="center"/>
+              <w:rPr>
+                <w:b w:val="0"/>
+                <w:i w:val="0"/>
+              </w:rPr>
+            </w:pPr>
+            <w:r>
+              <w:rPr>
+                <w:b w:val="0"/>
+                <w:i w:val="0"/>
+              </w:rPr>
+              <w:t>-</w:t>
+            </w:r>
+            <w:r>
+              <w:rPr>
+                <w:b w:val="0"/>
+                <w:i w:val="0"/>
+              </w:rPr>
+              <w:t xml:space="preserve"> </w:t>
+            </w:r>
+            <w:r>
+              <w:rPr>
+                <w:b w:val="0"/>
+                <w:i w:val="0"/>
+              </w:rPr>
+              <w:t>(</w:t>
+            </w:r>
+            <w:r>
+              <w:rPr>
+                <w:b w:val="0"/>
+                <w:i w:val="0"/>
+              </w:rPr>
+              <w:t>*</w:t>
+            </w:r>
+            <w:r>
+              <w:rPr>
+                <w:b w:val="0"/>
+                <w:i w:val="0"/>
+              </w:rPr>
+              <w:t>)</w:t>
+            </w:r>
+          </w:p>
+        </w:tc>
+      </w:tr>
+    </w:tbl>
+    <w:p>
+      <w:pPr>
+        <w:pStyle w:val="a"/>
+        <w:numPr>
+          <w:ilvl w:val="0"/>
+          <w:numId w:val="21"/>
+        </w:numPr>
+        <w:ind w:left="360"/>
+        <w:rPr>
+          <w:b w:val="0"/>
+          <w:i w:val="0"/>
+        </w:rPr>
+      </w:pPr>
+      <w:r>
+        <w:rPr>
+          <w:i w:val="0"/>
+        </w:rPr>
+        <w:t>RBTV</w:t>
+      </w:r>
+      <w:r>
+        <w:rPr>
+          <w:i w:val="0"/>
+        </w:rPr>
+        <w:t>6</w:t>
+      </w:r>
+      <w:r>
+        <w:rPr>
+          <w:b w:val="0"/>
+          <w:i w:val="0"/>
+        </w:rPr>
+        <w:t xml:space="preserve">: </w:t>
+      </w:r>
+      <w:r>
+        <w:rPr>
+          <w:b w:val="0"/>
+          <w:i w:val="0"/>
+        </w:rPr>
+        <w:tab/>
+      </w:r>
+      <w:r>
+        <w:rPr>
+          <w:b w:val="0"/>
+          <w:i w:val="0"/>
+        </w:rPr>
+        <w:t>Thời điểm đi</w:t>
+      </w:r>
+      <w:r>
+        <w:rPr>
+          <w:b w:val="0"/>
+          <w:i w:val="0"/>
+        </w:rPr>
+        <w:t xml:space="preserve"> trong phiếu đặt chỗ phải sau </w:t>
+      </w:r>
+      <w:r>
+        <w:rPr>
+          <w:b w:val="0"/>
+          <w:i w:val="0"/>
+        </w:rPr>
+        <w:t>thời điểm đến</w:t>
+      </w:r>
+      <w:r>
+        <w:rPr>
+          <w:b w:val="0"/>
+          <w:i w:val="0"/>
+        </w:rPr>
+        <w:t>.</w:t>
+      </w:r>
+    </w:p>
+    <w:p>
+      <w:pPr>
+        <w:pStyle w:val="a"/>
+        <w:numPr>
+          <w:ilvl w:val="1"/>
+          <w:numId w:val="20"/>
+        </w:numPr>
+        <w:ind w:left="720"/>
+        <w:rPr>
+          <w:b w:val="0"/>
+          <w:i w:val="0"/>
+        </w:rPr>
+      </w:pPr>
+      <w:r>
+        <w:rPr>
+          <w:b w:val="0"/>
+          <w:i w:val="0"/>
+        </w:rPr>
+        <w:t xml:space="preserve">Bối </w:t>
+      </w:r>
+      <w:r>
+        <w:rPr>
+          <w:b w:val="0"/>
+          <w:i w:val="0"/>
+        </w:rPr>
+        <w:t>cảnh : PHIEUDATCHO</w:t>
+      </w:r>
+    </w:p>
+    <w:p>
+      <w:pPr>
+        <w:pStyle w:val="a"/>
+        <w:numPr>
+          <w:ilvl w:val="1"/>
+          <w:numId w:val="20"/>
+        </w:numPr>
+        <w:ind w:left="720"/>
+        <w:rPr>
+          <w:b w:val="0"/>
+          <w:i w:val="0"/>
+        </w:rPr>
+      </w:pPr>
+      <w:r>
+        <w:rPr>
+          <w:b w:val="0"/>
+          <w:i w:val="0"/>
+        </w:rPr>
+        <w:t xml:space="preserve">Mô tả </w:t>
+      </w:r>
+      <w:r>
+        <w:rPr>
+          <w:b w:val="0"/>
+          <w:i w:val="0"/>
+        </w:rPr>
+        <w:sym w:font="Symbol" w:char="F022"/>
+      </w:r>
+      <w:r>
+        <w:rPr>
+          <w:b w:val="0"/>
+          <w:i w:val="0"/>
+        </w:rPr>
+        <w:t xml:space="preserve"> s </w:t>
+      </w:r>
+      <w:r>
+        <w:rPr>
+          <w:b w:val="0"/>
+          <w:i w:val="0"/>
+        </w:rPr>
+        <w:sym w:font="Symbol" w:char="F0CE"/>
+      </w:r>
+      <w:r>
+        <w:rPr>
+          <w:b w:val="0"/>
+          <w:i w:val="0"/>
+        </w:rPr>
+        <w:t xml:space="preserve"> </w:t>
+      </w:r>
+      <w:r>
+        <w:rPr>
+          <w:b w:val="0"/>
+          <w:i w:val="0"/>
+        </w:rPr>
+        <w:t xml:space="preserve">PHIEUDATCHO, </w:t>
+      </w:r>
+      <w:r>
+        <w:rPr>
+          <w:b w:val="0"/>
+          <w:i w:val="0"/>
+        </w:rPr>
+        <w:t>s[</w:t>
+      </w:r>
+      <w:r>
+        <w:rPr>
+          <w:b w:val="0"/>
+          <w:i w:val="0"/>
+        </w:rPr>
+        <w:t>ThoiDiemDi</w:t>
+      </w:r>
+      <w:r>
+        <w:rPr>
+          <w:b w:val="0"/>
+          <w:i w:val="0"/>
+        </w:rPr>
+        <w:t>]</w:t>
+      </w:r>
+      <w:r>
+        <w:rPr>
+          <w:b w:val="0"/>
+          <w:i w:val="0"/>
+        </w:rPr>
+        <w:t xml:space="preserve"> &gt; </w:t>
+      </w:r>
+      <w:r>
+        <w:rPr>
+          <w:b w:val="0"/>
+          <w:i w:val="0"/>
+        </w:rPr>
+        <w:t>s[ThoiDiemDen]</w:t>
+      </w:r>
+    </w:p>
+    <w:p>
+      <w:pPr>
+        <w:pStyle w:val="a"/>
+        <w:numPr>
+          <w:ilvl w:val="1"/>
+          <w:numId w:val="20"/>
+        </w:numPr>
+        <w:ind w:left="720"/>
+        <w:rPr>
+          <w:b w:val="0"/>
+          <w:i w:val="0"/>
+        </w:rPr>
+      </w:pPr>
+      <w:r>
+        <w:rPr>
+          <w:b w:val="0"/>
+          <w:i w:val="0"/>
+        </w:rPr>
+        <w:t>Bảng tầm ảnh</w:t>
+      </w:r>
+      <w:r>
+        <w:rPr>
+          <w:b w:val="0"/>
+          <w:i w:val="0"/>
+        </w:rPr>
+        <w:t xml:space="preserve"> hưởng</w:t>
+      </w:r>
+      <w:r>
+        <w:rPr>
+          <w:b w:val="0"/>
+          <w:i w:val="0"/>
+        </w:rPr>
+        <w:t>:</w:t>
+      </w:r>
+    </w:p>
+    <w:tbl>
+      <w:tblPr>
+        <w:tblStyle w:val="TableGrid"/>
+        <w:tblW w:w="0" w:type="auto"/>
+        <w:jc w:val="right"/>
+        <w:tblLook w:val="04A0"/>
+      </w:tblPr>
+      <w:tblGrid>
+        <w:gridCol w:w="2455"/>
+        <w:gridCol w:w="2337"/>
+        <w:gridCol w:w="1260"/>
+        <w:gridCol w:w="2477"/>
+      </w:tblGrid>
+      <w:tr>
+        <w:trPr>
+          <w:jc w:val="right"/>
+        </w:trPr>
+        <w:tc>
+          <w:tcPr>
+            <w:tcW w:w="2455" w:type="dxa"/>
+            <w:vAlign w:val="center"/>
+          </w:tcPr>
+          <w:p>
+            <w:pPr>
+              <w:pStyle w:val="a"/>
+              <w:numPr>
+                <w:ilvl w:val="0"/>
+                <w:numId w:val="0"/>
+              </w:numPr>
+              <w:jc w:val="center"/>
+              <w:rPr>
+                <w:i w:val="0"/>
+              </w:rPr>
+            </w:pPr>
+            <w:r>
+              <w:rPr>
+                <w:i w:val="0"/>
+              </w:rPr>
+              <w:t>RBTV</w:t>
+            </w:r>
+            <w:r>
+              <w:rPr>
+                <w:i w:val="0"/>
+              </w:rPr>
+              <w:t>6</w:t>
+            </w:r>
+          </w:p>
+        </w:tc>
+        <w:tc>
+          <w:tcPr>
+            <w:tcW w:w="2337" w:type="dxa"/>
+            <w:vAlign w:val="center"/>
+          </w:tcPr>
+          <w:p>
+            <w:pPr>
+              <w:pStyle w:val="a"/>
+              <w:numPr>
+                <w:ilvl w:val="0"/>
+                <w:numId w:val="0"/>
+              </w:numPr>
+              <w:jc w:val="center"/>
+              <w:rPr>
+                <w:b w:val="0"/>
+                <w:i w:val="0"/>
+              </w:rPr>
+            </w:pPr>
+            <w:r>
+              <w:rPr>
+                <w:b w:val="0"/>
+                <w:i w:val="0"/>
+              </w:rPr>
+              <w:t>Thêm</w:t>
+            </w:r>
+          </w:p>
+        </w:tc>
+        <w:tc>
+          <w:tcPr>
+            <w:tcW w:w="1260" w:type="dxa"/>
+            <w:vAlign w:val="center"/>
+          </w:tcPr>
+          <w:p>
+            <w:pPr>
+              <w:pStyle w:val="a"/>
+              <w:numPr>
+                <w:ilvl w:val="0"/>
+                <w:numId w:val="0"/>
+              </w:numPr>
+              <w:jc w:val="center"/>
+              <w:rPr>
+                <w:b w:val="0"/>
+                <w:i w:val="0"/>
+              </w:rPr>
+            </w:pPr>
+            <w:r>
+              <w:rPr>
+                <w:b w:val="0"/>
+                <w:i w:val="0"/>
+              </w:rPr>
+              <w:t>Xóa</w:t>
+            </w:r>
+          </w:p>
+        </w:tc>
+        <w:tc>
+          <w:tcPr>
+            <w:tcW w:w="2477" w:type="dxa"/>
+            <w:vAlign w:val="center"/>
+          </w:tcPr>
+          <w:p>
+            <w:pPr>
+              <w:pStyle w:val="a"/>
+              <w:numPr>
+                <w:ilvl w:val="0"/>
+                <w:numId w:val="0"/>
+              </w:numPr>
+              <w:jc w:val="center"/>
+              <w:rPr>
+                <w:b w:val="0"/>
+                <w:i w:val="0"/>
+              </w:rPr>
+            </w:pPr>
+            <w:r>
+              <w:rPr>
+                <w:b w:val="0"/>
+                <w:i w:val="0"/>
+              </w:rPr>
+              <w:t>Sửa</w:t>
+            </w:r>
+          </w:p>
+        </w:tc>
+      </w:tr>
+      <w:tr>
+        <w:trPr>
+          <w:jc w:val="right"/>
+        </w:trPr>
+        <w:tc>
+          <w:tcPr>
+            <w:tcW w:w="2455" w:type="dxa"/>
+            <w:vAlign w:val="center"/>
+          </w:tcPr>
+          <w:p>
+            <w:pPr>
+              <w:pStyle w:val="a"/>
+              <w:numPr>
+                <w:ilvl w:val="0"/>
+                <w:numId w:val="0"/>
+              </w:numPr>
+              <w:jc w:val="center"/>
+              <w:rPr>
+                <w:b w:val="0"/>
+                <w:i w:val="0"/>
+              </w:rPr>
+            </w:pPr>
+            <w:r>
+              <w:rPr>
+                <w:b w:val="0"/>
+                <w:i w:val="0"/>
+              </w:rPr>
+              <w:t>PHIEUDATCHO</w:t>
+            </w:r>
+          </w:p>
+        </w:tc>
+        <w:tc>
+          <w:tcPr>
+            <w:tcW w:w="2337" w:type="dxa"/>
+            <w:vAlign w:val="center"/>
+          </w:tcPr>
+          <w:p>
+            <w:pPr>
+              <w:pStyle w:val="a"/>
+              <w:numPr>
+                <w:ilvl w:val="0"/>
+                <w:numId w:val="0"/>
+              </w:numPr>
+              <w:jc w:val="center"/>
+              <w:rPr>
+                <w:b w:val="0"/>
+                <w:i w:val="0"/>
+              </w:rPr>
+            </w:pPr>
+            <w:r>
+              <w:rPr>
+                <w:b w:val="0"/>
+                <w:i w:val="0"/>
+              </w:rPr>
+              <w:t>+ (</w:t>
+            </w:r>
+            <w:r>
+              <w:rPr>
+                <w:b w:val="0"/>
+                <w:i w:val="0"/>
+              </w:rPr>
+              <w:t>ThoiDiemDen, ThoiDiemDi</w:t>
+            </w:r>
+            <w:r>
+              <w:rPr>
+                <w:b w:val="0"/>
+                <w:i w:val="0"/>
+              </w:rPr>
+              <w:t>)</w:t>
+            </w:r>
+          </w:p>
+        </w:tc>
+        <w:tc>
+          <w:tcPr>
+            <w:tcW w:w="1260" w:type="dxa"/>
+            <w:vAlign w:val="center"/>
+          </w:tcPr>
+          <w:p>
+            <w:pPr>
+              <w:pStyle w:val="a"/>
+              <w:numPr>
+                <w:ilvl w:val="0"/>
+                <w:numId w:val="0"/>
+              </w:numPr>
+              <w:jc w:val="center"/>
+              <w:rPr>
+                <w:b w:val="0"/>
+                <w:i w:val="0"/>
+              </w:rPr>
+            </w:pPr>
+            <w:r>
+              <w:rPr>
+                <w:b w:val="0"/>
+                <w:i w:val="0"/>
+              </w:rPr>
+              <w:t>-</w:t>
+            </w:r>
+          </w:p>
+        </w:tc>
+        <w:tc>
+          <w:tcPr>
+            <w:tcW w:w="2477" w:type="dxa"/>
+            <w:vAlign w:val="center"/>
+          </w:tcPr>
+          <w:p>
+            <w:pPr>
+              <w:pStyle w:val="a"/>
+              <w:numPr>
+                <w:ilvl w:val="0"/>
+                <w:numId w:val="0"/>
+              </w:numPr>
+              <w:jc w:val="center"/>
+              <w:rPr>
+                <w:b w:val="0"/>
+                <w:i w:val="0"/>
+              </w:rPr>
+            </w:pPr>
+            <w:r>
+              <w:rPr>
+                <w:b w:val="0"/>
+                <w:i w:val="0"/>
+              </w:rPr>
+              <w:t>-</w:t>
+            </w:r>
+            <w:r>
+              <w:rPr>
+                <w:b w:val="0"/>
+                <w:i w:val="0"/>
+              </w:rPr>
+              <w:t xml:space="preserve"> (</w:t>
+            </w:r>
+            <w:r>
+              <w:rPr>
+                <w:b w:val="0"/>
+                <w:i w:val="0"/>
+              </w:rPr>
+              <w:t>*</w:t>
+            </w:r>
+            <w:r>
+              <w:rPr>
+                <w:b w:val="0"/>
+                <w:i w:val="0"/>
+              </w:rPr>
+              <w:t>)</w:t>
+            </w:r>
+          </w:p>
+        </w:tc>
+      </w:tr>
+    </w:tbl>
+    <w:p>
+      <w:pPr>
+        <w:pStyle w:val="a"/>
+        <w:numPr>
+          <w:ilvl w:val="0"/>
+          <w:numId w:val="21"/>
+        </w:numPr>
+        <w:ind w:left="360"/>
+        <w:rPr>
+          <w:b w:val="0"/>
+          <w:i w:val="0"/>
+        </w:rPr>
+      </w:pPr>
+      <w:r>
+        <w:rPr>
+          <w:i w:val="0"/>
+        </w:rPr>
+        <w:t>RBTV</w:t>
+      </w:r>
+      <w:r>
+        <w:rPr>
+          <w:i w:val="0"/>
+        </w:rPr>
+        <w:t>7</w:t>
+      </w:r>
+      <w:r>
+        <w:rPr>
+          <w:b w:val="0"/>
+          <w:i w:val="0"/>
+        </w:rPr>
+        <w:t>:  Tiền đặt cọc trong phiếu đặt chỗ phải lớn hơn 0.</w:t>
+      </w:r>
+    </w:p>
+    <w:p>
+      <w:pPr>
+        <w:pStyle w:val="a"/>
+        <w:numPr>
+          <w:ilvl w:val="1"/>
+          <w:numId w:val="20"/>
+        </w:numPr>
+        <w:ind w:left="720"/>
+        <w:rPr>
+          <w:b w:val="0"/>
+          <w:i w:val="0"/>
+        </w:rPr>
+      </w:pPr>
+      <w:r>
+        <w:rPr>
+          <w:b w:val="0"/>
+          <w:i w:val="0"/>
+        </w:rPr>
+        <w:t xml:space="preserve">Bối </w:t>
+      </w:r>
+      <w:r>
+        <w:rPr>
+          <w:b w:val="0"/>
+          <w:i w:val="0"/>
+        </w:rPr>
+        <w:t>cảnh : PHIEUDATCHO</w:t>
+      </w:r>
+    </w:p>
+    <w:p>
+      <w:pPr>
+        <w:pStyle w:val="a"/>
+        <w:numPr>
+          <w:ilvl w:val="1"/>
+          <w:numId w:val="20"/>
+        </w:numPr>
+        <w:ind w:left="720"/>
+        <w:rPr>
+          <w:b w:val="0"/>
+          <w:i w:val="0"/>
+        </w:rPr>
+      </w:pPr>
+      <w:r>
+        <w:rPr>
+          <w:b w:val="0"/>
+          <w:i w:val="0"/>
+        </w:rPr>
+        <w:t xml:space="preserve">Mô tả </w:t>
+      </w:r>
+      <w:r>
+        <w:rPr>
+          <w:b w:val="0"/>
+          <w:i w:val="0"/>
+        </w:rPr>
+        <w:sym w:font="Symbol" w:char="F022"/>
+      </w:r>
+      <w:r>
+        <w:rPr>
+          <w:b w:val="0"/>
+          <w:i w:val="0"/>
+        </w:rPr>
+        <w:t xml:space="preserve"> s </w:t>
+      </w:r>
+      <w:r>
+        <w:rPr>
+          <w:b w:val="0"/>
+          <w:i w:val="0"/>
+        </w:rPr>
+        <w:sym w:font="Symbol" w:char="F0CE"/>
+      </w:r>
+      <w:r>
+        <w:rPr>
+          <w:b w:val="0"/>
+          <w:i w:val="0"/>
+        </w:rPr>
+        <w:t xml:space="preserve"> </w:t>
+      </w:r>
+      <w:r>
+        <w:rPr>
+          <w:b w:val="0"/>
+          <w:i w:val="0"/>
+        </w:rPr>
+        <w:t xml:space="preserve">PHIEUDATCHO, </w:t>
+      </w:r>
+      <w:r>
+        <w:rPr>
+          <w:b w:val="0"/>
+          <w:i w:val="0"/>
+        </w:rPr>
+        <w:t>s[</w:t>
+      </w:r>
+      <w:r>
+        <w:rPr>
+          <w:b w:val="0"/>
+          <w:i w:val="0"/>
+        </w:rPr>
+        <w:t>TienDatCoc</w:t>
+      </w:r>
+      <w:r>
+        <w:rPr>
+          <w:b w:val="0"/>
+          <w:i w:val="0"/>
+        </w:rPr>
+        <w:t>]</w:t>
+      </w:r>
+      <w:r>
+        <w:rPr>
+          <w:b w:val="0"/>
+          <w:i w:val="0"/>
+        </w:rPr>
+        <w:t xml:space="preserve"> &gt; 0</w:t>
+      </w:r>
+    </w:p>
+    <w:p>
+      <w:pPr>
+        <w:pStyle w:val="a"/>
+        <w:numPr>
+          <w:ilvl w:val="1"/>
+          <w:numId w:val="20"/>
+        </w:numPr>
+        <w:ind w:left="720"/>
+        <w:rPr>
+          <w:b w:val="0"/>
+          <w:i w:val="0"/>
+        </w:rPr>
+      </w:pPr>
+      <w:r>
+        <w:rPr>
+          <w:b w:val="0"/>
+          <w:i w:val="0"/>
+        </w:rPr>
+        <w:t>Bảng tầm ảnh hưởng</w:t>
+      </w:r>
+      <w:r>
+        <w:rPr>
+          <w:b w:val="0"/>
+          <w:i w:val="0"/>
+        </w:rPr>
+        <w:t>:</w:t>
+      </w:r>
+    </w:p>
+    <w:tbl>
+      <w:tblPr>
+        <w:tblStyle w:val="TableGrid"/>
+        <w:tblW w:w="0" w:type="auto"/>
+        <w:jc w:val="right"/>
+        <w:tblLook w:val="04A0"/>
+      </w:tblPr>
+      <w:tblGrid>
+        <w:gridCol w:w="2455"/>
+        <w:gridCol w:w="2078"/>
+        <w:gridCol w:w="2053"/>
+        <w:gridCol w:w="1943"/>
+      </w:tblGrid>
+      <w:tr>
+        <w:trPr>
+          <w:jc w:val="right"/>
+        </w:trPr>
+        <w:tc>
+          <w:tcPr>
+            <w:tcW w:w="2455" w:type="dxa"/>
+            <w:vAlign w:val="center"/>
+          </w:tcPr>
+          <w:p>
+            <w:pPr>
+              <w:pStyle w:val="a"/>
+              <w:numPr>
+                <w:ilvl w:val="0"/>
+                <w:numId w:val="0"/>
+              </w:numPr>
+              <w:jc w:val="center"/>
+              <w:rPr>
+                <w:i w:val="0"/>
+              </w:rPr>
+            </w:pPr>
+            <w:r>
+              <w:rPr>
+                <w:i w:val="0"/>
+              </w:rPr>
+              <w:t>RBTV</w:t>
+            </w:r>
+            <w:r>
+              <w:rPr>
+                <w:i w:val="0"/>
+              </w:rPr>
+              <w:t>7</w:t>
+            </w:r>
+          </w:p>
+        </w:tc>
+        <w:tc>
+          <w:tcPr>
+            <w:tcW w:w="2078" w:type="dxa"/>
+            <w:vAlign w:val="center"/>
+          </w:tcPr>
+          <w:p>
+            <w:pPr>
+              <w:pStyle w:val="a"/>
+              <w:numPr>
+                <w:ilvl w:val="0"/>
+                <w:numId w:val="0"/>
+              </w:numPr>
+              <w:jc w:val="center"/>
+              <w:rPr>
+                <w:b w:val="0"/>
+                <w:i w:val="0"/>
+              </w:rPr>
+            </w:pPr>
+            <w:r>
+              <w:rPr>
+                <w:b w:val="0"/>
+                <w:i w:val="0"/>
+              </w:rPr>
+              <w:t>Thêm</w:t>
+            </w:r>
+          </w:p>
+        </w:tc>
+        <w:tc>
+          <w:tcPr>
+            <w:tcW w:w="2053" w:type="dxa"/>
+            <w:vAlign w:val="center"/>
+          </w:tcPr>
+          <w:p>
+            <w:pPr>
+              <w:pStyle w:val="a"/>
+              <w:numPr>
+                <w:ilvl w:val="0"/>
+                <w:numId w:val="0"/>
+              </w:numPr>
+              <w:jc w:val="center"/>
+              <w:rPr>
+                <w:b w:val="0"/>
+                <w:i w:val="0"/>
+              </w:rPr>
+            </w:pPr>
+            <w:r>
+              <w:rPr>
+                <w:b w:val="0"/>
+                <w:i w:val="0"/>
+              </w:rPr>
+              <w:t>Xóa</w:t>
+            </w:r>
+          </w:p>
+        </w:tc>
+        <w:tc>
+          <w:tcPr>
+            <w:tcW w:w="1943" w:type="dxa"/>
+            <w:vAlign w:val="center"/>
+          </w:tcPr>
+          <w:p>
+            <w:pPr>
+              <w:pStyle w:val="a"/>
+              <w:numPr>
+                <w:ilvl w:val="0"/>
+                <w:numId w:val="0"/>
+              </w:numPr>
+              <w:jc w:val="center"/>
+              <w:rPr>
+                <w:b w:val="0"/>
+                <w:i w:val="0"/>
+              </w:rPr>
+            </w:pPr>
+            <w:r>
+              <w:rPr>
+                <w:b w:val="0"/>
+                <w:i w:val="0"/>
+              </w:rPr>
+              <w:t>Sửa</w:t>
+            </w:r>
+          </w:p>
+        </w:tc>
+      </w:tr>
+      <w:tr>
+        <w:trPr>
+          <w:jc w:val="right"/>
+        </w:trPr>
+        <w:tc>
+          <w:tcPr>
+            <w:tcW w:w="2455" w:type="dxa"/>
+            <w:vAlign w:val="center"/>
+          </w:tcPr>
+          <w:p>
+            <w:pPr>
+              <w:pStyle w:val="a"/>
+              <w:numPr>
+                <w:ilvl w:val="0"/>
+                <w:numId w:val="0"/>
+              </w:numPr>
+              <w:jc w:val="center"/>
+              <w:rPr>
+                <w:b w:val="0"/>
+                <w:i w:val="0"/>
+              </w:rPr>
+            </w:pPr>
+            <w:r>
+              <w:rPr>
+                <w:b w:val="0"/>
+                <w:i w:val="0"/>
+              </w:rPr>
+              <w:t>PHIEUDATCHO</w:t>
+            </w:r>
+          </w:p>
+        </w:tc>
+        <w:tc>
+          <w:tcPr>
+            <w:tcW w:w="2078" w:type="dxa"/>
+            <w:vAlign w:val="center"/>
+          </w:tcPr>
+          <w:p>
+            <w:pPr>
+              <w:pStyle w:val="a"/>
+              <w:numPr>
+                <w:ilvl w:val="0"/>
+                <w:numId w:val="0"/>
+              </w:numPr>
+              <w:jc w:val="center"/>
+              <w:rPr>
+                <w:b w:val="0"/>
+                <w:i w:val="0"/>
+              </w:rPr>
+            </w:pPr>
+            <w:r>
+              <w:rPr>
+                <w:b w:val="0"/>
+                <w:i w:val="0"/>
+              </w:rPr>
+              <w:t>+ (</w:t>
+            </w:r>
+            <w:r>
+              <w:rPr>
+                <w:b w:val="0"/>
+                <w:i w:val="0"/>
+              </w:rPr>
+              <w:t>TienDatCoc</w:t>
+            </w:r>
+            <w:r>
+              <w:rPr>
+                <w:b w:val="0"/>
+                <w:i w:val="0"/>
+              </w:rPr>
+              <w:t>)</w:t>
+            </w:r>
+          </w:p>
+        </w:tc>
+        <w:tc>
+          <w:tcPr>
+            <w:tcW w:w="2053" w:type="dxa"/>
+            <w:vAlign w:val="center"/>
+          </w:tcPr>
+          <w:p>
+            <w:pPr>
+              <w:pStyle w:val="a"/>
+              <w:numPr>
+                <w:ilvl w:val="0"/>
+                <w:numId w:val="0"/>
+              </w:numPr>
+              <w:jc w:val="center"/>
+              <w:rPr>
+                <w:b w:val="0"/>
+                <w:i w:val="0"/>
+              </w:rPr>
+            </w:pPr>
+            <w:r>
+              <w:rPr>
+                <w:b w:val="0"/>
+                <w:i w:val="0"/>
+              </w:rPr>
+              <w:t>-</w:t>
+            </w:r>
+          </w:p>
+        </w:tc>
+        <w:tc>
+          <w:tcPr>
+            <w:tcW w:w="1943" w:type="dxa"/>
+            <w:vAlign w:val="center"/>
+          </w:tcPr>
+          <w:p>
+            <w:pPr>
+              <w:pStyle w:val="a"/>
+              <w:numPr>
+                <w:ilvl w:val="0"/>
+                <w:numId w:val="0"/>
+              </w:numPr>
+              <w:jc w:val="center"/>
+              <w:rPr>
+                <w:b w:val="0"/>
+                <w:i w:val="0"/>
+              </w:rPr>
+            </w:pPr>
+            <w:r>
+              <w:rPr>
+                <w:b w:val="0"/>
+                <w:i w:val="0"/>
+              </w:rPr>
+              <w:t>-</w:t>
+            </w:r>
+            <w:r>
+              <w:rPr>
+                <w:b w:val="0"/>
+                <w:i w:val="0"/>
+              </w:rPr>
+              <w:t xml:space="preserve"> (</w:t>
+            </w:r>
+            <w:r>
+              <w:rPr>
+                <w:b w:val="0"/>
+                <w:i w:val="0"/>
+              </w:rPr>
+              <w:t>*</w:t>
+            </w:r>
+            <w:r>
+              <w:rPr>
+                <w:b w:val="0"/>
+                <w:i w:val="0"/>
+              </w:rPr>
+              <w:t>)</w:t>
+            </w:r>
+          </w:p>
+        </w:tc>
+      </w:tr>
+    </w:tbl>
+    <w:p>
+      <w:pPr>
         <w:spacing w:line="360" w:lineRule="auto"/>
         <w:ind w:left="360"/>
       </w:pPr>
@@ -18550,6 +21943,7 @@
           <w:sz w:val="26"/>
           <w:szCs w:val="26"/>
         </w:rPr>
+        <w:lastRenderedPageBreak/>
         <w:t>AI: Auto Increase</w:t>
       </w:r>
     </w:p>
@@ -19617,7 +23011,6 @@
               <w:spacing w:line="360" w:lineRule="auto"/>
             </w:pPr>
             <w:r>
-              <w:lastRenderedPageBreak/>
               <w:t>3</w:t>
             </w:r>
           </w:p>
@@ -20517,6 +23910,7 @@
               <w:spacing w:line="360" w:lineRule="auto"/>
             </w:pPr>
             <w:r>
+              <w:lastRenderedPageBreak/>
               <w:t>3</w:t>
             </w:r>
           </w:p>
@@ -21573,7 +24967,6 @@
               <w:spacing w:line="360" w:lineRule="auto"/>
             </w:pPr>
             <w:r>
-              <w:lastRenderedPageBreak/>
               <w:t>3</w:t>
             </w:r>
           </w:p>
@@ -22332,6 +25725,7 @@
       </w:pPr>
       <w:bookmarkStart w:id="66" w:name="_Toc359613801"/>
       <w:r>
+        <w:lastRenderedPageBreak/>
         <w:t xml:space="preserve">Bảng </w:t>
       </w:r>
       <w:r>
@@ -23568,7 +26962,6 @@
           <w:szCs w:val="26"/>
           <w:u w:val="single"/>
         </w:rPr>
-        <w:lastRenderedPageBreak/>
         <w:br w:type="page"/>
       </w:r>
     </w:p>
@@ -31424,7 +34817,7 @@
             <w:sz w:val="26"/>
             <w:szCs w:val="26"/>
           </w:rPr>
-          <w:t>2</w:t>
+          <w:t>25</w:t>
         </w:r>
         <w:r>
           <w:rPr>
@@ -31506,7 +34899,16 @@
         <w:sz w:val="26"/>
         <w:szCs w:val="26"/>
       </w:rPr>
-      <w:t>GVHD: Nguyễn Thị Thanh Trúc</w:t>
+      <w:t xml:space="preserve">GVHD: </w:t>
+    </w:r>
+    <w:r>
+      <w:rPr>
+        <w:rFonts w:ascii="Times New Roman" w:hAnsi="Times New Roman" w:cs="Times New Roman"/>
+        <w:b/>
+        <w:sz w:val="26"/>
+        <w:szCs w:val="26"/>
+      </w:rPr>
+      <w:t>Trần Anh Dũng</w:t>
     </w:r>
     <w:r>
       <w:rPr>
@@ -32245,6 +35647,149 @@
     </w:lvl>
   </w:abstractNum>
   <w:abstractNum w:abstractNumId="6">
+    <w:nsid w:val="29C77D20"/>
+    <w:multiLevelType w:val="hybridMultilevel"/>
+    <w:tmpl w:val="2FE8592A"/>
+    <w:lvl w:ilvl="0" w:tplc="065A17EA">
+      <w:start w:val="1"/>
+      <w:numFmt w:val="lowerLetter"/>
+      <w:pStyle w:val="a"/>
+      <w:lvlText w:val="%1."/>
+      <w:lvlJc w:val="left"/>
+      <w:pPr>
+        <w:ind w:left="720" w:hanging="360"/>
+      </w:pPr>
+      <w:rPr>
+        <w:rFonts w:ascii="Times New Roman" w:hAnsi="Times New Roman" w:cs="Times New Roman"/>
+        <w:b w:val="0"/>
+        <w:bCs w:val="0"/>
+        <w:i w:val="0"/>
+        <w:iCs w:val="0"/>
+        <w:caps w:val="0"/>
+        <w:smallCaps w:val="0"/>
+        <w:strike w:val="0"/>
+        <w:dstrike w:val="0"/>
+        <w:outline w:val="0"/>
+        <w:shadow w:val="0"/>
+        <w:emboss w:val="0"/>
+        <w:imprint w:val="0"/>
+        <w:noProof w:val="0"/>
+        <w:snapToGrid w:val="0"/>
+        <w:vanish w:val="0"/>
+        <w:color w:val="000000"/>
+        <w:spacing w:val="0"/>
+        <w:w w:val="0"/>
+        <w:kern w:val="0"/>
+        <w:position w:val="0"/>
+        <w:sz w:val="0"/>
+        <w:szCs w:val="0"/>
+        <w:u w:val="none" w:color="000000"/>
+        <w:effect w:val="none"/>
+        <w:bdr w:val="none" w:sz="0" w:space="0" w:color="000000"/>
+        <w:shd w:val="clear" w:color="000000" w:fill="000000"/>
+        <w:vertAlign w:val="baseline"/>
+        <w:em w:val="none"/>
+        <w:specVanish w:val="0"/>
+      </w:rPr>
+    </w:lvl>
+    <w:lvl w:ilvl="1" w:tplc="04090003">
+      <w:start w:val="1"/>
+      <w:numFmt w:val="bullet"/>
+      <w:lvlText w:val="o"/>
+      <w:lvlJc w:val="left"/>
+      <w:pPr>
+        <w:ind w:left="1440" w:hanging="360"/>
+      </w:pPr>
+      <w:rPr>
+        <w:rFonts w:ascii="Courier New" w:hAnsi="Courier New" w:cs="Courier New" w:hint="default"/>
+      </w:rPr>
+    </w:lvl>
+    <w:lvl w:ilvl="2" w:tplc="04090005" w:tentative="1">
+      <w:start w:val="1"/>
+      <w:numFmt w:val="bullet"/>
+      <w:lvlText w:val=""/>
+      <w:lvlJc w:val="left"/>
+      <w:pPr>
+        <w:ind w:left="2160" w:hanging="360"/>
+      </w:pPr>
+      <w:rPr>
+        <w:rFonts w:ascii="Wingdings" w:hAnsi="Wingdings" w:hint="default"/>
+      </w:rPr>
+    </w:lvl>
+    <w:lvl w:ilvl="3" w:tplc="04090001" w:tentative="1">
+      <w:start w:val="1"/>
+      <w:numFmt w:val="bullet"/>
+      <w:lvlText w:val=""/>
+      <w:lvlJc w:val="left"/>
+      <w:pPr>
+        <w:ind w:left="2880" w:hanging="360"/>
+      </w:pPr>
+      <w:rPr>
+        <w:rFonts w:ascii="Symbol" w:hAnsi="Symbol" w:hint="default"/>
+      </w:rPr>
+    </w:lvl>
+    <w:lvl w:ilvl="4" w:tplc="04090003" w:tentative="1">
+      <w:start w:val="1"/>
+      <w:numFmt w:val="bullet"/>
+      <w:lvlText w:val="o"/>
+      <w:lvlJc w:val="left"/>
+      <w:pPr>
+        <w:ind w:left="3600" w:hanging="360"/>
+      </w:pPr>
+      <w:rPr>
+        <w:rFonts w:ascii="Courier New" w:hAnsi="Courier New" w:cs="Courier New" w:hint="default"/>
+      </w:rPr>
+    </w:lvl>
+    <w:lvl w:ilvl="5" w:tplc="04090005" w:tentative="1">
+      <w:start w:val="1"/>
+      <w:numFmt w:val="bullet"/>
+      <w:lvlText w:val=""/>
+      <w:lvlJc w:val="left"/>
+      <w:pPr>
+        <w:ind w:left="4320" w:hanging="360"/>
+      </w:pPr>
+      <w:rPr>
+        <w:rFonts w:ascii="Wingdings" w:hAnsi="Wingdings" w:hint="default"/>
+      </w:rPr>
+    </w:lvl>
+    <w:lvl w:ilvl="6" w:tplc="04090001" w:tentative="1">
+      <w:start w:val="1"/>
+      <w:numFmt w:val="bullet"/>
+      <w:lvlText w:val=""/>
+      <w:lvlJc w:val="left"/>
+      <w:pPr>
+        <w:ind w:left="5040" w:hanging="360"/>
+      </w:pPr>
+      <w:rPr>
+        <w:rFonts w:ascii="Symbol" w:hAnsi="Symbol" w:hint="default"/>
+      </w:rPr>
+    </w:lvl>
+    <w:lvl w:ilvl="7" w:tplc="04090003" w:tentative="1">
+      <w:start w:val="1"/>
+      <w:numFmt w:val="bullet"/>
+      <w:lvlText w:val="o"/>
+      <w:lvlJc w:val="left"/>
+      <w:pPr>
+        <w:ind w:left="5760" w:hanging="360"/>
+      </w:pPr>
+      <w:rPr>
+        <w:rFonts w:ascii="Courier New" w:hAnsi="Courier New" w:cs="Courier New" w:hint="default"/>
+      </w:rPr>
+    </w:lvl>
+    <w:lvl w:ilvl="8" w:tplc="04090005" w:tentative="1">
+      <w:start w:val="1"/>
+      <w:numFmt w:val="bullet"/>
+      <w:lvlText w:val=""/>
+      <w:lvlJc w:val="left"/>
+      <w:pPr>
+        <w:ind w:left="6480" w:hanging="360"/>
+      </w:pPr>
+      <w:rPr>
+        <w:rFonts w:ascii="Wingdings" w:hAnsi="Wingdings" w:hint="default"/>
+      </w:rPr>
+    </w:lvl>
+  </w:abstractNum>
+  <w:abstractNum w:abstractNumId="7">
     <w:nsid w:val="303E7339"/>
     <w:multiLevelType w:val="hybridMultilevel"/>
     <w:tmpl w:val="42D2C176"/>
@@ -32357,7 +35902,7 @@
       </w:rPr>
     </w:lvl>
   </w:abstractNum>
-  <w:abstractNum w:abstractNumId="7">
+  <w:abstractNum w:abstractNumId="8">
     <w:nsid w:val="366633ED"/>
     <w:multiLevelType w:val="hybridMultilevel"/>
     <w:tmpl w:val="E932E01C"/>
@@ -32446,7 +35991,120 @@
       </w:pPr>
     </w:lvl>
   </w:abstractNum>
-  <w:abstractNum w:abstractNumId="8">
+  <w:abstractNum w:abstractNumId="9">
+    <w:nsid w:val="38E27554"/>
+    <w:multiLevelType w:val="hybridMultilevel"/>
+    <w:tmpl w:val="75A6DD9C"/>
+    <w:lvl w:ilvl="0" w:tplc="04090001">
+      <w:start w:val="1"/>
+      <w:numFmt w:val="bullet"/>
+      <w:lvlText w:val=""/>
+      <w:lvlJc w:val="left"/>
+      <w:pPr>
+        <w:ind w:left="2880" w:hanging="360"/>
+      </w:pPr>
+      <w:rPr>
+        <w:rFonts w:ascii="Symbol" w:hAnsi="Symbol" w:hint="default"/>
+      </w:rPr>
+    </w:lvl>
+    <w:lvl w:ilvl="1" w:tplc="04090003" w:tentative="1">
+      <w:start w:val="1"/>
+      <w:numFmt w:val="bullet"/>
+      <w:lvlText w:val="o"/>
+      <w:lvlJc w:val="left"/>
+      <w:pPr>
+        <w:ind w:left="3600" w:hanging="360"/>
+      </w:pPr>
+      <w:rPr>
+        <w:rFonts w:ascii="Courier New" w:hAnsi="Courier New" w:cs="Courier New" w:hint="default"/>
+      </w:rPr>
+    </w:lvl>
+    <w:lvl w:ilvl="2" w:tplc="04090005" w:tentative="1">
+      <w:start w:val="1"/>
+      <w:numFmt w:val="bullet"/>
+      <w:lvlText w:val=""/>
+      <w:lvlJc w:val="left"/>
+      <w:pPr>
+        <w:ind w:left="4320" w:hanging="360"/>
+      </w:pPr>
+      <w:rPr>
+        <w:rFonts w:ascii="Wingdings" w:hAnsi="Wingdings" w:hint="default"/>
+      </w:rPr>
+    </w:lvl>
+    <w:lvl w:ilvl="3" w:tplc="04090001" w:tentative="1">
+      <w:start w:val="1"/>
+      <w:numFmt w:val="bullet"/>
+      <w:lvlText w:val=""/>
+      <w:lvlJc w:val="left"/>
+      <w:pPr>
+        <w:ind w:left="5040" w:hanging="360"/>
+      </w:pPr>
+      <w:rPr>
+        <w:rFonts w:ascii="Symbol" w:hAnsi="Symbol" w:hint="default"/>
+      </w:rPr>
+    </w:lvl>
+    <w:lvl w:ilvl="4" w:tplc="04090003" w:tentative="1">
+      <w:start w:val="1"/>
+      <w:numFmt w:val="bullet"/>
+      <w:lvlText w:val="o"/>
+      <w:lvlJc w:val="left"/>
+      <w:pPr>
+        <w:ind w:left="5760" w:hanging="360"/>
+      </w:pPr>
+      <w:rPr>
+        <w:rFonts w:ascii="Courier New" w:hAnsi="Courier New" w:cs="Courier New" w:hint="default"/>
+      </w:rPr>
+    </w:lvl>
+    <w:lvl w:ilvl="5" w:tplc="04090005" w:tentative="1">
+      <w:start w:val="1"/>
+      <w:numFmt w:val="bullet"/>
+      <w:lvlText w:val=""/>
+      <w:lvlJc w:val="left"/>
+      <w:pPr>
+        <w:ind w:left="6480" w:hanging="360"/>
+      </w:pPr>
+      <w:rPr>
+        <w:rFonts w:ascii="Wingdings" w:hAnsi="Wingdings" w:hint="default"/>
+      </w:rPr>
+    </w:lvl>
+    <w:lvl w:ilvl="6" w:tplc="04090001" w:tentative="1">
+      <w:start w:val="1"/>
+      <w:numFmt w:val="bullet"/>
+      <w:lvlText w:val=""/>
+      <w:lvlJc w:val="left"/>
+      <w:pPr>
+        <w:ind w:left="7200" w:hanging="360"/>
+      </w:pPr>
+      <w:rPr>
+        <w:rFonts w:ascii="Symbol" w:hAnsi="Symbol" w:hint="default"/>
+      </w:rPr>
+    </w:lvl>
+    <w:lvl w:ilvl="7" w:tplc="04090003" w:tentative="1">
+      <w:start w:val="1"/>
+      <w:numFmt w:val="bullet"/>
+      <w:lvlText w:val="o"/>
+      <w:lvlJc w:val="left"/>
+      <w:pPr>
+        <w:ind w:left="7920" w:hanging="360"/>
+      </w:pPr>
+      <w:rPr>
+        <w:rFonts w:ascii="Courier New" w:hAnsi="Courier New" w:cs="Courier New" w:hint="default"/>
+      </w:rPr>
+    </w:lvl>
+    <w:lvl w:ilvl="8" w:tplc="04090005" w:tentative="1">
+      <w:start w:val="1"/>
+      <w:numFmt w:val="bullet"/>
+      <w:lvlText w:val=""/>
+      <w:lvlJc w:val="left"/>
+      <w:pPr>
+        <w:ind w:left="8640" w:hanging="360"/>
+      </w:pPr>
+      <w:rPr>
+        <w:rFonts w:ascii="Wingdings" w:hAnsi="Wingdings" w:hint="default"/>
+      </w:rPr>
+    </w:lvl>
+  </w:abstractNum>
+  <w:abstractNum w:abstractNumId="10">
     <w:nsid w:val="65A81D27"/>
     <w:multiLevelType w:val="hybridMultilevel"/>
     <w:tmpl w:val="3790E06A"/>
@@ -32535,7 +36193,7 @@
       </w:pPr>
     </w:lvl>
   </w:abstractNum>
-  <w:abstractNum w:abstractNumId="9">
+  <w:abstractNum w:abstractNumId="11">
     <w:nsid w:val="6B311831"/>
     <w:multiLevelType w:val="multilevel"/>
     <w:tmpl w:val="3DC2B934"/>
@@ -32656,7 +36314,120 @@
       </w:rPr>
     </w:lvl>
   </w:abstractNum>
-  <w:abstractNum w:abstractNumId="10">
+  <w:abstractNum w:abstractNumId="12">
+    <w:nsid w:val="703163D9"/>
+    <w:multiLevelType w:val="hybridMultilevel"/>
+    <w:tmpl w:val="600E8618"/>
+    <w:lvl w:ilvl="0" w:tplc="0409000B">
+      <w:start w:val="1"/>
+      <w:numFmt w:val="bullet"/>
+      <w:lvlText w:val=""/>
+      <w:lvlJc w:val="left"/>
+      <w:pPr>
+        <w:ind w:left="360" w:hanging="360"/>
+      </w:pPr>
+      <w:rPr>
+        <w:rFonts w:ascii="Wingdings" w:hAnsi="Wingdings" w:hint="default"/>
+      </w:rPr>
+    </w:lvl>
+    <w:lvl w:ilvl="1" w:tplc="04090003" w:tentative="1">
+      <w:start w:val="1"/>
+      <w:numFmt w:val="bullet"/>
+      <w:lvlText w:val="o"/>
+      <w:lvlJc w:val="left"/>
+      <w:pPr>
+        <w:ind w:left="1080" w:hanging="360"/>
+      </w:pPr>
+      <w:rPr>
+        <w:rFonts w:ascii="Courier New" w:hAnsi="Courier New" w:cs="Courier New" w:hint="default"/>
+      </w:rPr>
+    </w:lvl>
+    <w:lvl w:ilvl="2" w:tplc="04090005" w:tentative="1">
+      <w:start w:val="1"/>
+      <w:numFmt w:val="bullet"/>
+      <w:lvlText w:val=""/>
+      <w:lvlJc w:val="left"/>
+      <w:pPr>
+        <w:ind w:left="1800" w:hanging="360"/>
+      </w:pPr>
+      <w:rPr>
+        <w:rFonts w:ascii="Wingdings" w:hAnsi="Wingdings" w:hint="default"/>
+      </w:rPr>
+    </w:lvl>
+    <w:lvl w:ilvl="3" w:tplc="04090001" w:tentative="1">
+      <w:start w:val="1"/>
+      <w:numFmt w:val="bullet"/>
+      <w:lvlText w:val=""/>
+      <w:lvlJc w:val="left"/>
+      <w:pPr>
+        <w:ind w:left="2520" w:hanging="360"/>
+      </w:pPr>
+      <w:rPr>
+        <w:rFonts w:ascii="Symbol" w:hAnsi="Symbol" w:hint="default"/>
+      </w:rPr>
+    </w:lvl>
+    <w:lvl w:ilvl="4" w:tplc="04090003" w:tentative="1">
+      <w:start w:val="1"/>
+      <w:numFmt w:val="bullet"/>
+      <w:lvlText w:val="o"/>
+      <w:lvlJc w:val="left"/>
+      <w:pPr>
+        <w:ind w:left="3240" w:hanging="360"/>
+      </w:pPr>
+      <w:rPr>
+        <w:rFonts w:ascii="Courier New" w:hAnsi="Courier New" w:cs="Courier New" w:hint="default"/>
+      </w:rPr>
+    </w:lvl>
+    <w:lvl w:ilvl="5" w:tplc="04090005" w:tentative="1">
+      <w:start w:val="1"/>
+      <w:numFmt w:val="bullet"/>
+      <w:lvlText w:val=""/>
+      <w:lvlJc w:val="left"/>
+      <w:pPr>
+        <w:ind w:left="3960" w:hanging="360"/>
+      </w:pPr>
+      <w:rPr>
+        <w:rFonts w:ascii="Wingdings" w:hAnsi="Wingdings" w:hint="default"/>
+      </w:rPr>
+    </w:lvl>
+    <w:lvl w:ilvl="6" w:tplc="04090001" w:tentative="1">
+      <w:start w:val="1"/>
+      <w:numFmt w:val="bullet"/>
+      <w:lvlText w:val=""/>
+      <w:lvlJc w:val="left"/>
+      <w:pPr>
+        <w:ind w:left="4680" w:hanging="360"/>
+      </w:pPr>
+      <w:rPr>
+        <w:rFonts w:ascii="Symbol" w:hAnsi="Symbol" w:hint="default"/>
+      </w:rPr>
+    </w:lvl>
+    <w:lvl w:ilvl="7" w:tplc="04090003" w:tentative="1">
+      <w:start w:val="1"/>
+      <w:numFmt w:val="bullet"/>
+      <w:lvlText w:val="o"/>
+      <w:lvlJc w:val="left"/>
+      <w:pPr>
+        <w:ind w:left="5400" w:hanging="360"/>
+      </w:pPr>
+      <w:rPr>
+        <w:rFonts w:ascii="Courier New" w:hAnsi="Courier New" w:cs="Courier New" w:hint="default"/>
+      </w:rPr>
+    </w:lvl>
+    <w:lvl w:ilvl="8" w:tplc="04090005" w:tentative="1">
+      <w:start w:val="1"/>
+      <w:numFmt w:val="bullet"/>
+      <w:lvlText w:val=""/>
+      <w:lvlJc w:val="left"/>
+      <w:pPr>
+        <w:ind w:left="6120" w:hanging="360"/>
+      </w:pPr>
+      <w:rPr>
+        <w:rFonts w:ascii="Wingdings" w:hAnsi="Wingdings" w:hint="default"/>
+      </w:rPr>
+    </w:lvl>
+  </w:abstractNum>
+  <w:abstractNum w:abstractNumId="13">
     <w:nsid w:val="761B3F75"/>
     <w:multiLevelType w:val="hybridMultilevel"/>
     <w:tmpl w:val="7D00FA6A"/>
@@ -32769,7 +36540,7 @@
       </w:rPr>
     </w:lvl>
   </w:abstractNum>
-  <w:abstractNum w:abstractNumId="11">
+  <w:abstractNum w:abstractNumId="14">
     <w:nsid w:val="79A74773"/>
     <w:multiLevelType w:val="hybridMultilevel"/>
     <w:tmpl w:val="843207BA"/>
@@ -32886,13 +36657,13 @@
     <w:abstractNumId w:val="5"/>
   </w:num>
   <w:num w:numId="2">
-    <w:abstractNumId w:val="9"/>
+    <w:abstractNumId w:val="11"/>
   </w:num>
   <w:num w:numId="3">
-    <w:abstractNumId w:val="7"/>
+    <w:abstractNumId w:val="8"/>
   </w:num>
   <w:num w:numId="4">
-    <w:abstractNumId w:val="10"/>
+    <w:abstractNumId w:val="13"/>
   </w:num>
   <w:num w:numId="5">
     <w:abstractNumId w:val="2"/>
@@ -32904,22 +36675,22 @@
     <w:abstractNumId w:val="4"/>
   </w:num>
   <w:num w:numId="8">
-    <w:abstractNumId w:val="6"/>
+    <w:abstractNumId w:val="7"/>
   </w:num>
   <w:num w:numId="9">
     <w:abstractNumId w:val="0"/>
   </w:num>
   <w:num w:numId="10">
-    <w:abstractNumId w:val="11"/>
+    <w:abstractNumId w:val="14"/>
   </w:num>
   <w:num w:numId="11">
-    <w:abstractNumId w:val="8"/>
+    <w:abstractNumId w:val="10"/>
   </w:num>
   <w:num w:numId="12">
     <w:abstractNumId w:val="3"/>
   </w:num>
   <w:num w:numId="13">
-    <w:abstractNumId w:val="9"/>
+    <w:abstractNumId w:val="11"/>
     <w:lvlOverride w:ilvl="0">
       <w:startOverride w:val="1"/>
     </w:lvlOverride>
@@ -32958,7 +36729,7 @@
     </w:lvlOverride>
   </w:num>
   <w:num w:numId="15">
-    <w:abstractNumId w:val="9"/>
+    <w:abstractNumId w:val="11"/>
     <w:lvlOverride w:ilvl="0">
       <w:startOverride w:val="1"/>
     </w:lvlOverride>
@@ -33018,7 +36789,7 @@
     </w:lvlOverride>
   </w:num>
   <w:num w:numId="17">
-    <w:abstractNumId w:val="9"/>
+    <w:abstractNumId w:val="11"/>
     <w:lvlOverride w:ilvl="0">
       <w:startOverride w:val="1"/>
     </w:lvlOverride>
@@ -33048,7 +36819,7 @@
     </w:lvlOverride>
   </w:num>
   <w:num w:numId="18">
-    <w:abstractNumId w:val="9"/>
+    <w:abstractNumId w:val="11"/>
     <w:lvlOverride w:ilvl="0">
       <w:startOverride w:val="1"/>
     </w:lvlOverride>
@@ -33076,6 +36847,21 @@
     <w:lvlOverride w:ilvl="8">
       <w:startOverride w:val="1"/>
     </w:lvlOverride>
+  </w:num>
+  <w:num w:numId="19">
+    <w:abstractNumId w:val="6"/>
+  </w:num>
+  <w:num w:numId="20">
+    <w:abstractNumId w:val="6"/>
+    <w:lvlOverride w:ilvl="0">
+      <w:startOverride w:val="1"/>
+    </w:lvlOverride>
+  </w:num>
+  <w:num w:numId="21">
+    <w:abstractNumId w:val="9"/>
+  </w:num>
+  <w:num w:numId="22">
+    <w:abstractNumId w:val="12"/>
   </w:num>
   <w:numIdMacAtCleanup w:val="15"/>
 </w:numbering>
@@ -33884,6 +37670,43 @@
     <w:basedOn w:val="DefaultParagraphFont"/>
     <w:rsid w:val="00F50FB7"/>
   </w:style>
+  <w:style w:type="paragraph" w:customStyle="1" w:styleId="a">
+    <w:name w:val="a"/>
+    <w:aliases w:val="b,c"/>
+    <w:basedOn w:val="ListParagraph"/>
+    <w:link w:val="aChar"/>
+    <w:qFormat/>
+    <w:rsid w:val="00573036"/>
+    <w:pPr>
+      <w:numPr>
+        <w:numId w:val="19"/>
+      </w:numPr>
+      <w:spacing w:after="0" w:line="360" w:lineRule="auto"/>
+    </w:pPr>
+    <w:rPr>
+      <w:rFonts w:ascii="Times New Roman" w:eastAsia="Times New Roman" w:hAnsi="Times New Roman" w:cs="Times New Roman"/>
+      <w:b/>
+      <w:i/>
+      <w:sz w:val="26"/>
+      <w:szCs w:val="26"/>
+      <w:lang w:val="fr-FR"/>
+    </w:rPr>
+  </w:style>
+  <w:style w:type="character" w:customStyle="1" w:styleId="aChar">
+    <w:name w:val="a Char"/>
+    <w:aliases w:val="b Char,c Char"/>
+    <w:basedOn w:val="ListParagraphChar"/>
+    <w:link w:val="a"/>
+    <w:rsid w:val="00573036"/>
+    <w:rPr>
+      <w:rFonts w:ascii="Times New Roman" w:eastAsia="Times New Roman" w:hAnsi="Times New Roman" w:cs="Times New Roman"/>
+      <w:b/>
+      <w:i/>
+      <w:sz w:val="26"/>
+      <w:szCs w:val="26"/>
+      <w:lang w:val="fr-FR"/>
+    </w:rPr>
+  </w:style>
 </w:styles>
 </file>
 
@@ -34142,7 +37965,7 @@
   <a:extraClrSchemeLst/>
   <a:extLst>
     <a:ext uri="{05A4C25C-085E-4340-85A3-A5531E510DB2}">
-      <thm15:themeFamily xmlns:thm15="http://schemas.microsoft.com/office/thememl/2012/main" xmlns="" name="Office Theme" id="{62F939B6-93AF-4DB8-9C6B-D6C7DFDC589F}" vid="{4A3C46E8-61CC-4603-A589-7422A47A8E4A}"/>
+      <thm15:themeFamily xmlns="" xmlns:thm15="http://schemas.microsoft.com/office/thememl/2012/main" name="Office Theme" id="{62F939B6-93AF-4DB8-9C6B-D6C7DFDC589F}" vid="{4A3C46E8-61CC-4603-A589-7422A47A8E4A}"/>
     </a:ext>
   </a:extLst>
 </a:theme>

</xml_diff>